<commit_message>
kk: Changes to time span and template
</commit_message>
<xml_diff>
--- a/StellarBillingSystem/BillSKJTemplate Branch1.docx
+++ b/StellarBillingSystem/BillSKJTemplate Branch1.docx
@@ -19,7 +19,7 @@
           <w:lang w:val="en-US"/>
         </w:rPr>
         <w:drawing>
-          <wp:anchor distT="0" distB="0" distL="114300" distR="114300" simplePos="0" relativeHeight="251658240" behindDoc="1" locked="0" layoutInCell="1" allowOverlap="1" wp14:anchorId="1A57448F" wp14:editId="3F765C0D">
+          <wp:anchor distT="0" distB="0" distL="114300" distR="114300" simplePos="0" relativeHeight="251757568" behindDoc="1" locked="0" layoutInCell="1" allowOverlap="1" wp14:anchorId="1A57448F" wp14:editId="0D43C00A">
             <wp:simplePos x="0" y="0"/>
             <wp:positionH relativeFrom="column">
               <wp:posOffset>-716280</wp:posOffset>
@@ -38,7 +38,7 @@
               <a:graphicData uri="http://schemas.openxmlformats.org/drawingml/2006/picture">
                 <pic:pic xmlns:pic="http://schemas.openxmlformats.org/drawingml/2006/picture">
                   <pic:nvPicPr>
-                    <pic:cNvPr id="275673974" name="Picture 275673974"/>
+                    <pic:cNvPr id="275673974" name="Picture 2"/>
                     <pic:cNvPicPr/>
                   </pic:nvPicPr>
                   <pic:blipFill>
@@ -135,6 +135,9 @@
     </w:p>
     <w:p>
       <w:pPr>
+        <w:tabs>
+          <w:tab w:val="left" w:pos="2474"/>
+        </w:tabs>
         <w:ind w:left="-1418" w:right="-755" w:firstLine="284"/>
         <w:rPr>
           <w:sz w:val="20"/>
@@ -142,6 +145,14 @@
           <w:lang w:val="en-US"/>
         </w:rPr>
       </w:pPr>
+      <w:r>
+        <w:rPr>
+          <w:sz w:val="20"/>
+          <w:szCs w:val="20"/>
+          <w:lang w:val="en-US"/>
+        </w:rPr>
+        <w:tab/>
+      </w:r>
     </w:p>
     <w:p>
       <w:pPr>
@@ -219,6 +230,78 @@
           <w:lang w:val="en-US"/>
         </w:rPr>
       </w:pPr>
+      <w:r>
+        <w:rPr>
+          <w:noProof/>
+          <w:sz w:val="20"/>
+          <w:szCs w:val="20"/>
+          <w:lang w:val="en-US"/>
+        </w:rPr>
+        <mc:AlternateContent>
+          <mc:Choice Requires="wps">
+            <w:drawing>
+              <wp:anchor distT="0" distB="0" distL="114300" distR="114300" simplePos="0" relativeHeight="251758592" behindDoc="0" locked="0" layoutInCell="1" allowOverlap="1" wp14:anchorId="43542DFB" wp14:editId="21226421">
+                <wp:simplePos x="0" y="0"/>
+                <wp:positionH relativeFrom="column">
+                  <wp:posOffset>650631</wp:posOffset>
+                </wp:positionH>
+                <wp:positionV relativeFrom="paragraph">
+                  <wp:posOffset>146880</wp:posOffset>
+                </wp:positionV>
+                <wp:extent cx="357554" cy="251460"/>
+                <wp:effectExtent l="0" t="0" r="4445" b="0"/>
+                <wp:wrapNone/>
+                <wp:docPr id="865127088" name="Rectangle 4"/>
+                <wp:cNvGraphicFramePr/>
+                <a:graphic xmlns:a="http://schemas.openxmlformats.org/drawingml/2006/main">
+                  <a:graphicData uri="http://schemas.microsoft.com/office/word/2010/wordprocessingShape">
+                    <wps:wsp>
+                      <wps:cNvSpPr/>
+                      <wps:spPr>
+                        <a:xfrm>
+                          <a:off x="0" y="0"/>
+                          <a:ext cx="357554" cy="251460"/>
+                        </a:xfrm>
+                        <a:prstGeom prst="rect">
+                          <a:avLst/>
+                        </a:prstGeom>
+                        <a:ln>
+                          <a:noFill/>
+                        </a:ln>
+                      </wps:spPr>
+                      <wps:style>
+                        <a:lnRef idx="2">
+                          <a:schemeClr val="accent6"/>
+                        </a:lnRef>
+                        <a:fillRef idx="1">
+                          <a:schemeClr val="lt1"/>
+                        </a:fillRef>
+                        <a:effectRef idx="0">
+                          <a:schemeClr val="accent6"/>
+                        </a:effectRef>
+                        <a:fontRef idx="minor">
+                          <a:schemeClr val="dk1"/>
+                        </a:fontRef>
+                      </wps:style>
+                      <wps:bodyPr rot="0" spcFirstLastPara="0" vertOverflow="overflow" horzOverflow="overflow" vert="horz" wrap="square" lIns="91440" tIns="45720" rIns="91440" bIns="45720" numCol="1" spcCol="0" rtlCol="0" fromWordArt="0" anchor="ctr" anchorCtr="0" forceAA="0" compatLnSpc="1">
+                        <a:prstTxWarp prst="textNoShape">
+                          <a:avLst/>
+                        </a:prstTxWarp>
+                        <a:noAutofit/>
+                      </wps:bodyPr>
+                    </wps:wsp>
+                  </a:graphicData>
+                </a:graphic>
+              </wp:anchor>
+            </w:drawing>
+          </mc:Choice>
+          <mc:Fallback>
+            <w:pict>
+              <v:rect w14:anchorId="5615EA2A" id="Rectangle 4" o:spid="_x0000_s1026" style="position:absolute;margin-left:51.25pt;margin-top:11.55pt;width:28.15pt;height:19.8pt;z-index:251758592;visibility:visible;mso-wrap-style:square;mso-wrap-distance-left:9pt;mso-wrap-distance-top:0;mso-wrap-distance-right:9pt;mso-wrap-distance-bottom:0;mso-position-horizontal:absolute;mso-position-horizontal-relative:text;mso-position-vertical:absolute;mso-position-vertical-relative:text;v-text-anchor:middle" o:gfxdata="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" fillcolor="white [3201]" stroked="f" strokeweight="1pt"/>
+            </w:pict>
+          </mc:Fallback>
+        </mc:AlternateContent>
+      </w:r>
       <w:r>
         <w:rPr>
           <w:noProof/>
@@ -276,24 +359,15 @@
                                 <w:sz w:val="20"/>
                                 <w:szCs w:val="20"/>
                               </w:rPr>
-                              <w:t>&lt;&lt;</w:t>
-                            </w:r>
-                            <w:proofErr w:type="spellStart"/>
+                              <w:t>&lt;&lt;bill</w:t>
+                            </w:r>
                             <w:r>
                               <w:rPr>
                                 <w:sz w:val="20"/>
                                 <w:szCs w:val="20"/>
                               </w:rPr>
-                              <w:t>bill</w:t>
-                            </w:r>
-                            <w:r>
-                              <w:rPr>
-                                <w:sz w:val="20"/>
-                                <w:szCs w:val="20"/>
-                              </w:rPr>
                               <w:t>date</w:t>
                             </w:r>
-                            <w:proofErr w:type="spellEnd"/>
                             <w:r>
                               <w:rPr>
                                 <w:sz w:val="20"/>
@@ -343,24 +417,15 @@
                           <w:sz w:val="20"/>
                           <w:szCs w:val="20"/>
                         </w:rPr>
-                        <w:t>&lt;&lt;</w:t>
-                      </w:r>
-                      <w:proofErr w:type="spellStart"/>
+                        <w:t>&lt;&lt;bill</w:t>
+                      </w:r>
                       <w:r>
                         <w:rPr>
                           <w:sz w:val="20"/>
                           <w:szCs w:val="20"/>
                         </w:rPr>
-                        <w:t>bill</w:t>
-                      </w:r>
-                      <w:r>
-                        <w:rPr>
-                          <w:sz w:val="20"/>
-                          <w:szCs w:val="20"/>
-                        </w:rPr>
                         <w:t>date</w:t>
                       </w:r>
-                      <w:proofErr w:type="spellEnd"/>
                       <w:r>
                         <w:rPr>
                           <w:sz w:val="20"/>
@@ -433,23 +498,7 @@
                                 <w:sz w:val="20"/>
                                 <w:szCs w:val="20"/>
                               </w:rPr>
-                              <w:t>&lt;&lt;</w:t>
-                            </w:r>
-                            <w:proofErr w:type="spellStart"/>
-                            <w:r>
-                              <w:rPr>
-                                <w:sz w:val="20"/>
-                                <w:szCs w:val="20"/>
-                              </w:rPr>
-                              <w:t>billno</w:t>
-                            </w:r>
-                            <w:proofErr w:type="spellEnd"/>
-                            <w:r>
-                              <w:rPr>
-                                <w:sz w:val="20"/>
-                                <w:szCs w:val="20"/>
-                              </w:rPr>
-                              <w:t>&gt;&gt;</w:t>
+                              <w:t>&lt;&lt;billno&gt;&gt;</w:t>
                             </w:r>
                           </w:p>
                         </w:txbxContent>
@@ -489,23 +538,7 @@
                           <w:sz w:val="20"/>
                           <w:szCs w:val="20"/>
                         </w:rPr>
-                        <w:t>&lt;&lt;</w:t>
-                      </w:r>
-                      <w:proofErr w:type="spellStart"/>
-                      <w:r>
-                        <w:rPr>
-                          <w:sz w:val="20"/>
-                          <w:szCs w:val="20"/>
-                        </w:rPr>
-                        <w:t>billno</w:t>
-                      </w:r>
-                      <w:proofErr w:type="spellEnd"/>
-                      <w:r>
-                        <w:rPr>
-                          <w:sz w:val="20"/>
-                          <w:szCs w:val="20"/>
-                        </w:rPr>
-                        <w:t>&gt;&gt;</w:t>
+                        <w:t>&lt;&lt;billno&gt;&gt;</w:t>
                       </w:r>
                     </w:p>
                   </w:txbxContent>
@@ -622,7 +655,6 @@
                               </w:rPr>
                               <w:t>&lt;&lt;</w:t>
                             </w:r>
-                            <w:proofErr w:type="spellStart"/>
                             <w:r>
                               <w:rPr>
                                 <w:sz w:val="20"/>
@@ -630,7 +662,6 @@
                               </w:rPr>
                               <w:t>totalrepay</w:t>
                             </w:r>
-                            <w:proofErr w:type="spellEnd"/>
                             <w:r>
                               <w:rPr>
                                 <w:sz w:val="20"/>
@@ -678,7 +709,6 @@
                         </w:rPr>
                         <w:t>&lt;&lt;</w:t>
                       </w:r>
-                      <w:proofErr w:type="spellStart"/>
                       <w:r>
                         <w:rPr>
                           <w:sz w:val="20"/>
@@ -686,7 +716,6 @@
                         </w:rPr>
                         <w:t>totalrepay</w:t>
                       </w:r>
-                      <w:proofErr w:type="spellEnd"/>
                       <w:r>
                         <w:rPr>
                           <w:sz w:val="20"/>
@@ -850,7 +879,6 @@
                               </w:rPr>
                               <w:t>&lt;&lt;</w:t>
                             </w:r>
-                            <w:proofErr w:type="spellStart"/>
                             <w:r>
                               <w:rPr>
                                 <w:sz w:val="20"/>
@@ -858,7 +886,6 @@
                               </w:rPr>
                               <w:t>customername</w:t>
                             </w:r>
-                            <w:proofErr w:type="spellEnd"/>
                             <w:r>
                               <w:rPr>
                                 <w:sz w:val="20"/>
@@ -907,7 +934,6 @@
                         </w:rPr>
                         <w:t>&lt;&lt;</w:t>
                       </w:r>
-                      <w:proofErr w:type="spellStart"/>
                       <w:r>
                         <w:rPr>
                           <w:sz w:val="20"/>
@@ -915,7 +941,6 @@
                         </w:rPr>
                         <w:t>customername</w:t>
                       </w:r>
-                      <w:proofErr w:type="spellEnd"/>
                       <w:r>
                         <w:rPr>
                           <w:sz w:val="20"/>
@@ -1040,7 +1065,6 @@
                               </w:rPr>
                               <w:t>&lt;&lt;</w:t>
                             </w:r>
-                            <w:proofErr w:type="spellStart"/>
                             <w:r>
                               <w:rPr>
                                 <w:sz w:val="20"/>
@@ -1048,7 +1072,6 @@
                               </w:rPr>
                               <w:t>customeraddress</w:t>
                             </w:r>
-                            <w:proofErr w:type="spellEnd"/>
                             <w:r>
                               <w:rPr>
                                 <w:sz w:val="20"/>
@@ -1096,7 +1119,6 @@
                         </w:rPr>
                         <w:t>&lt;&lt;</w:t>
                       </w:r>
-                      <w:proofErr w:type="spellStart"/>
                       <w:r>
                         <w:rPr>
                           <w:sz w:val="20"/>
@@ -1104,7 +1126,6 @@
                         </w:rPr>
                         <w:t>customeraddress</w:t>
                       </w:r>
-                      <w:proofErr w:type="spellEnd"/>
                       <w:r>
                         <w:rPr>
                           <w:sz w:val="20"/>
@@ -1232,7 +1253,6 @@
                               </w:rPr>
                               <w:t>&lt;&lt;</w:t>
                             </w:r>
-                            <w:proofErr w:type="spellStart"/>
                             <w:r>
                               <w:rPr>
                                 <w:sz w:val="20"/>
@@ -1247,7 +1267,6 @@
                               </w:rPr>
                               <w:t>number</w:t>
                             </w:r>
-                            <w:proofErr w:type="spellEnd"/>
                             <w:r>
                               <w:rPr>
                                 <w:sz w:val="20"/>
@@ -1295,7 +1314,6 @@
                         </w:rPr>
                         <w:t>&lt;&lt;</w:t>
                       </w:r>
-                      <w:proofErr w:type="spellStart"/>
                       <w:r>
                         <w:rPr>
                           <w:sz w:val="20"/>
@@ -1310,7 +1328,6 @@
                         </w:rPr>
                         <w:t>number</w:t>
                       </w:r>
-                      <w:proofErr w:type="spellEnd"/>
                       <w:r>
                         <w:rPr>
                           <w:sz w:val="20"/>
@@ -1452,18 +1469,18 @@
         <mc:AlternateContent>
           <mc:Choice Requires="wps">
             <w:drawing>
-              <wp:anchor distT="0" distB="0" distL="114300" distR="114300" simplePos="0" relativeHeight="251662336" behindDoc="0" locked="0" layoutInCell="1" allowOverlap="1" wp14:anchorId="0EB5B9CE" wp14:editId="1444C5AD">
+              <wp:anchor distT="0" distB="0" distL="114300" distR="114300" simplePos="0" relativeHeight="251664384" behindDoc="0" locked="0" layoutInCell="1" allowOverlap="1" wp14:anchorId="67AFC834" wp14:editId="16D8CFB3">
                 <wp:simplePos x="0" y="0"/>
                 <wp:positionH relativeFrom="column">
-                  <wp:posOffset>4023360</wp:posOffset>
+                  <wp:posOffset>4679950</wp:posOffset>
                 </wp:positionH>
                 <wp:positionV relativeFrom="paragraph">
-                  <wp:posOffset>160655</wp:posOffset>
+                  <wp:posOffset>135255</wp:posOffset>
                 </wp:positionV>
-                <wp:extent cx="541020" cy="190500"/>
-                <wp:effectExtent l="0" t="0" r="0" b="0"/>
+                <wp:extent cx="548640" cy="221615"/>
+                <wp:effectExtent l="0" t="0" r="3810" b="6985"/>
                 <wp:wrapNone/>
-                <wp:docPr id="406584943" name="Text Box 4"/>
+                <wp:docPr id="107060869" name="Text Box 1"/>
                 <wp:cNvGraphicFramePr/>
                 <a:graphic xmlns:a="http://schemas.openxmlformats.org/drawingml/2006/main">
                   <a:graphicData uri="http://schemas.microsoft.com/office/word/2010/wordprocessingShape">
@@ -1472,7 +1489,7 @@
                       <wps:spPr bwMode="auto">
                         <a:xfrm>
                           <a:off x="0" y="0"/>
-                          <a:ext cx="541020" cy="190500"/>
+                          <a:ext cx="548640" cy="221615"/>
                         </a:xfrm>
                         <a:prstGeom prst="rect">
                           <a:avLst/>
@@ -1490,36 +1507,13 @@
                       <wps:txbx>
                         <w:txbxContent>
                           <w:p>
-                            <w:pPr>
+                            <w:r>
                               <w:rPr>
                                 <w:sz w:val="18"/>
                                 <w:szCs w:val="18"/>
                                 <w:lang w:val="en-US"/>
                               </w:rPr>
-                            </w:pPr>
-                            <w:r>
-                              <w:rPr>
-                                <w:sz w:val="18"/>
-                                <w:szCs w:val="18"/>
-                                <w:lang w:val="en-US"/>
-                              </w:rPr>
-                              <w:t>&lt;&lt;grosswe</w:t>
-                            </w:r>
-                            <w:r>
-                              <w:rPr>
-                                <w:sz w:val="18"/>
-                                <w:szCs w:val="18"/>
-                                <w:lang w:val="en-US"/>
-                              </w:rPr>
-                              <w:t>1</w:t>
-                            </w:r>
-                            <w:r>
-                              <w:rPr>
-                                <w:sz w:val="18"/>
-                                <w:szCs w:val="18"/>
-                                <w:lang w:val="en-US"/>
-                              </w:rPr>
-                              <w:t>&gt;&gt;</w:t>
+                              <w:t>&lt;&lt;rwe1&gt;&gt;</w:t>
                             </w:r>
                           </w:p>
                         </w:txbxContent>
@@ -1544,40 +1538,17 @@
           </mc:Choice>
           <mc:Fallback>
             <w:pict>
-              <v:shape w14:anchorId="0EB5B9CE" id="Text Box 4" o:spid="_x0000_s1032" type="#_x0000_t202" style="position:absolute;margin-left:316.8pt;margin-top:12.65pt;width:42.6pt;height:15pt;z-index:251662336;visibility:visible;mso-wrap-style:square;mso-width-percent:0;mso-height-percent:0;mso-wrap-distance-left:9pt;mso-wrap-distance-top:0;mso-wrap-distance-right:9pt;mso-wrap-distance-bottom:0;mso-position-horizontal:absolute;mso-position-horizontal-relative:text;mso-position-vertical:absolute;mso-position-vertical-relative:text;mso-width-percent:0;mso-height-percent:0;mso-width-relative:margin;mso-height-relative:margin;v-text-anchor:top" o:gfxdata="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" stroked="f">
+              <v:shape w14:anchorId="67AFC834" id="Text Box 1" o:spid="_x0000_s1032" type="#_x0000_t202" style="position:absolute;margin-left:368.5pt;margin-top:10.65pt;width:43.2pt;height:17.45pt;z-index:251664384;visibility:visible;mso-wrap-style:square;mso-width-percent:0;mso-height-percent:0;mso-wrap-distance-left:9pt;mso-wrap-distance-top:0;mso-wrap-distance-right:9pt;mso-wrap-distance-bottom:0;mso-position-horizontal:absolute;mso-position-horizontal-relative:text;mso-position-vertical:absolute;mso-position-vertical-relative:text;mso-width-percent:0;mso-height-percent:0;mso-width-relative:margin;mso-height-relative:margin;v-text-anchor:top" o:gfxdata="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" stroked="f">
                 <v:textbox>
                   <w:txbxContent>
                     <w:p>
-                      <w:pPr>
+                      <w:r>
                         <w:rPr>
                           <w:sz w:val="18"/>
                           <w:szCs w:val="18"/>
                           <w:lang w:val="en-US"/>
                         </w:rPr>
-                      </w:pPr>
-                      <w:r>
-                        <w:rPr>
-                          <w:sz w:val="18"/>
-                          <w:szCs w:val="18"/>
-                          <w:lang w:val="en-US"/>
-                        </w:rPr>
-                        <w:t>&lt;&lt;grosswe</w:t>
-                      </w:r>
-                      <w:r>
-                        <w:rPr>
-                          <w:sz w:val="18"/>
-                          <w:szCs w:val="18"/>
-                          <w:lang w:val="en-US"/>
-                        </w:rPr>
-                        <w:t>1</w:t>
-                      </w:r>
-                      <w:r>
-                        <w:rPr>
-                          <w:sz w:val="18"/>
-                          <w:szCs w:val="18"/>
-                          <w:lang w:val="en-US"/>
-                        </w:rPr>
-                        <w:t>&gt;&gt;</w:t>
+                        <w:t>&lt;&lt;rwe1&gt;&gt;</w:t>
                       </w:r>
                     </w:p>
                   </w:txbxContent>
@@ -1597,16 +1568,16 @@
         <mc:AlternateContent>
           <mc:Choice Requires="wps">
             <w:drawing>
-              <wp:anchor distT="0" distB="0" distL="114300" distR="114300" simplePos="0" relativeHeight="251661312" behindDoc="0" locked="0" layoutInCell="1" allowOverlap="1" wp14:anchorId="18DDB9E7" wp14:editId="12C56D37">
+              <wp:anchor distT="0" distB="0" distL="114300" distR="114300" simplePos="0" relativeHeight="251661312" behindDoc="0" locked="0" layoutInCell="1" allowOverlap="1" wp14:anchorId="18DDB9E7" wp14:editId="6DA9C1ED">
                 <wp:simplePos x="0" y="0"/>
                 <wp:positionH relativeFrom="column">
-                  <wp:posOffset>3329940</wp:posOffset>
+                  <wp:posOffset>3329354</wp:posOffset>
                 </wp:positionH>
                 <wp:positionV relativeFrom="paragraph">
-                  <wp:posOffset>137795</wp:posOffset>
+                  <wp:posOffset>135450</wp:posOffset>
                 </wp:positionV>
-                <wp:extent cx="441960" cy="220980"/>
-                <wp:effectExtent l="0" t="0" r="0" b="7620"/>
+                <wp:extent cx="441960" cy="222153"/>
+                <wp:effectExtent l="0" t="0" r="0" b="6985"/>
                 <wp:wrapNone/>
                 <wp:docPr id="1237600143" name="Text Box 3"/>
                 <wp:cNvGraphicFramePr/>
@@ -1617,7 +1588,7 @@
                       <wps:spPr bwMode="auto">
                         <a:xfrm>
                           <a:off x="0" y="0"/>
-                          <a:ext cx="441960" cy="220980"/>
+                          <a:ext cx="441960" cy="222153"/>
                         </a:xfrm>
                         <a:prstGeom prst="rect">
                           <a:avLst/>
@@ -1682,7 +1653,7 @@
           </mc:Choice>
           <mc:Fallback>
             <w:pict>
-              <v:shape w14:anchorId="18DDB9E7" id="Text Box 3" o:spid="_x0000_s1033" type="#_x0000_t202" style="position:absolute;margin-left:262.2pt;margin-top:10.85pt;width:34.8pt;height:17.4pt;z-index:251661312;visibility:visible;mso-wrap-style:square;mso-width-percent:0;mso-height-percent:0;mso-wrap-distance-left:9pt;mso-wrap-distance-top:0;mso-wrap-distance-right:9pt;mso-wrap-distance-bottom:0;mso-position-horizontal:absolute;mso-position-horizontal-relative:text;mso-position-vertical:absolute;mso-position-vertical-relative:text;mso-width-percent:0;mso-height-percent:0;mso-width-relative:margin;mso-height-relative:margin;v-text-anchor:top" o:gfxdata="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" stroked="f">
+              <v:shape w14:anchorId="18DDB9E7" id="Text Box 3" o:spid="_x0000_s1033" type="#_x0000_t202" style="position:absolute;margin-left:262.15pt;margin-top:10.65pt;width:34.8pt;height:17.5pt;z-index:251661312;visibility:visible;mso-wrap-style:square;mso-width-percent:0;mso-height-percent:0;mso-wrap-distance-left:9pt;mso-wrap-distance-top:0;mso-wrap-distance-right:9pt;mso-wrap-distance-bottom:0;mso-position-horizontal:absolute;mso-position-horizontal-relative:text;mso-position-vertical:absolute;mso-position-vertical-relative:text;mso-width-percent:0;mso-height-percent:0;mso-width-relative:margin;mso-height-relative:margin;v-text-anchor:top" o:gfxdata="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" stroked="f">
                 <v:textbox>
                   <w:txbxContent>
                     <w:p>
@@ -1728,16 +1699,16 @@
         <mc:AlternateContent>
           <mc:Choice Requires="wps">
             <w:drawing>
-              <wp:anchor distT="0" distB="0" distL="114300" distR="114300" simplePos="0" relativeHeight="251666432" behindDoc="0" locked="0" layoutInCell="1" allowOverlap="1" wp14:anchorId="17E78D67" wp14:editId="0CF423CD">
+              <wp:anchor distT="0" distB="0" distL="114300" distR="114300" simplePos="0" relativeHeight="251666432" behindDoc="0" locked="0" layoutInCell="1" allowOverlap="1" wp14:anchorId="17E78D67" wp14:editId="2106A446">
                 <wp:simplePos x="0" y="0"/>
                 <wp:positionH relativeFrom="column">
-                  <wp:posOffset>5425440</wp:posOffset>
+                  <wp:posOffset>5427785</wp:posOffset>
                 </wp:positionH>
                 <wp:positionV relativeFrom="paragraph">
-                  <wp:posOffset>160655</wp:posOffset>
+                  <wp:posOffset>141312</wp:posOffset>
                 </wp:positionV>
-                <wp:extent cx="449580" cy="190500"/>
-                <wp:effectExtent l="0" t="0" r="7620" b="0"/>
+                <wp:extent cx="502333" cy="216291"/>
+                <wp:effectExtent l="0" t="0" r="0" b="0"/>
                 <wp:wrapNone/>
                 <wp:docPr id="379137675" name="Text Box 1"/>
                 <wp:cNvGraphicFramePr/>
@@ -1748,7 +1719,7 @@
                       <wps:spPr bwMode="auto">
                         <a:xfrm>
                           <a:off x="0" y="0"/>
-                          <a:ext cx="449580" cy="190500"/>
+                          <a:ext cx="502333" cy="216291"/>
                         </a:xfrm>
                         <a:prstGeom prst="rect">
                           <a:avLst/>
@@ -1797,7 +1768,7 @@
           </mc:Choice>
           <mc:Fallback>
             <w:pict>
-              <v:shape w14:anchorId="17E78D67" id="Text Box 1" o:spid="_x0000_s1034" type="#_x0000_t202" style="position:absolute;margin-left:427.2pt;margin-top:12.65pt;width:35.4pt;height:15pt;z-index:251666432;visibility:visible;mso-wrap-style:square;mso-width-percent:0;mso-height-percent:0;mso-wrap-distance-left:9pt;mso-wrap-distance-top:0;mso-wrap-distance-right:9pt;mso-wrap-distance-bottom:0;mso-position-horizontal:absolute;mso-position-horizontal-relative:text;mso-position-vertical:absolute;mso-position-vertical-relative:text;mso-width-percent:0;mso-height-percent:0;mso-width-relative:margin;mso-height-relative:margin;v-text-anchor:top" o:gfxdata="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" stroked="f">
+              <v:shape w14:anchorId="17E78D67" id="_x0000_s1034" type="#_x0000_t202" style="position:absolute;margin-left:427.4pt;margin-top:11.15pt;width:39.55pt;height:17.05pt;z-index:251666432;visibility:visible;mso-wrap-style:square;mso-width-percent:0;mso-height-percent:0;mso-wrap-distance-left:9pt;mso-wrap-distance-top:0;mso-wrap-distance-right:9pt;mso-wrap-distance-bottom:0;mso-position-horizontal:absolute;mso-position-horizontal-relative:text;mso-position-vertical:absolute;mso-position-vertical-relative:text;mso-width-percent:0;mso-height-percent:0;mso-width-relative:margin;mso-height-relative:margin;v-text-anchor:top" o:gfxdata="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" stroked="f">
                 <v:textbox>
                   <w:txbxContent>
                     <w:p>
@@ -1827,18 +1798,18 @@
         <mc:AlternateContent>
           <mc:Choice Requires="wps">
             <w:drawing>
-              <wp:anchor distT="0" distB="0" distL="114300" distR="114300" simplePos="0" relativeHeight="251664384" behindDoc="0" locked="0" layoutInCell="1" allowOverlap="1" wp14:anchorId="67AFC834" wp14:editId="0D0F5E1C">
+              <wp:anchor distT="0" distB="0" distL="114300" distR="114300" simplePos="0" relativeHeight="251662336" behindDoc="0" locked="0" layoutInCell="1" allowOverlap="1" wp14:anchorId="0EB5B9CE" wp14:editId="3A599D20">
                 <wp:simplePos x="0" y="0"/>
                 <wp:positionH relativeFrom="column">
-                  <wp:posOffset>4678680</wp:posOffset>
+                  <wp:posOffset>4021015</wp:posOffset>
                 </wp:positionH>
                 <wp:positionV relativeFrom="paragraph">
-                  <wp:posOffset>160655</wp:posOffset>
+                  <wp:posOffset>135449</wp:posOffset>
                 </wp:positionV>
-                <wp:extent cx="548640" cy="198120"/>
-                <wp:effectExtent l="0" t="0" r="3810" b="0"/>
+                <wp:extent cx="541020" cy="222153"/>
+                <wp:effectExtent l="0" t="0" r="0" b="6985"/>
                 <wp:wrapNone/>
-                <wp:docPr id="107060869" name="Text Box 1"/>
+                <wp:docPr id="406584943" name="Text Box 4"/>
                 <wp:cNvGraphicFramePr/>
                 <a:graphic xmlns:a="http://schemas.openxmlformats.org/drawingml/2006/main">
                   <a:graphicData uri="http://schemas.microsoft.com/office/word/2010/wordprocessingShape">
@@ -1847,7 +1818,7 @@
                       <wps:spPr bwMode="auto">
                         <a:xfrm>
                           <a:off x="0" y="0"/>
-                          <a:ext cx="548640" cy="198120"/>
+                          <a:ext cx="541020" cy="222153"/>
                         </a:xfrm>
                         <a:prstGeom prst="rect">
                           <a:avLst/>
@@ -1865,13 +1836,36 @@
                       <wps:txbx>
                         <w:txbxContent>
                           <w:p>
-                            <w:r>
+                            <w:pPr>
                               <w:rPr>
                                 <w:sz w:val="18"/>
                                 <w:szCs w:val="18"/>
                                 <w:lang w:val="en-US"/>
                               </w:rPr>
-                              <w:t>&lt;&lt;rwe1&gt;&gt;</w:t>
+                            </w:pPr>
+                            <w:r>
+                              <w:rPr>
+                                <w:sz w:val="18"/>
+                                <w:szCs w:val="18"/>
+                                <w:lang w:val="en-US"/>
+                              </w:rPr>
+                              <w:t>&lt;&lt;grosswe</w:t>
+                            </w:r>
+                            <w:r>
+                              <w:rPr>
+                                <w:sz w:val="18"/>
+                                <w:szCs w:val="18"/>
+                                <w:lang w:val="en-US"/>
+                              </w:rPr>
+                              <w:t>1</w:t>
+                            </w:r>
+                            <w:r>
+                              <w:rPr>
+                                <w:sz w:val="18"/>
+                                <w:szCs w:val="18"/>
+                                <w:lang w:val="en-US"/>
+                              </w:rPr>
+                              <w:t>&gt;&gt;</w:t>
                             </w:r>
                           </w:p>
                         </w:txbxContent>
@@ -1896,17 +1890,40 @@
           </mc:Choice>
           <mc:Fallback>
             <w:pict>
-              <v:shape w14:anchorId="67AFC834" id="_x0000_s1035" type="#_x0000_t202" style="position:absolute;margin-left:368.4pt;margin-top:12.65pt;width:43.2pt;height:15.6pt;z-index:251664384;visibility:visible;mso-wrap-style:square;mso-width-percent:0;mso-height-percent:0;mso-wrap-distance-left:9pt;mso-wrap-distance-top:0;mso-wrap-distance-right:9pt;mso-wrap-distance-bottom:0;mso-position-horizontal:absolute;mso-position-horizontal-relative:text;mso-position-vertical:absolute;mso-position-vertical-relative:text;mso-width-percent:0;mso-height-percent:0;mso-width-relative:margin;mso-height-relative:margin;v-text-anchor:top" o:gfxdata="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" stroked="f">
+              <v:shape w14:anchorId="0EB5B9CE" id="Text Box 4" o:spid="_x0000_s1035" type="#_x0000_t202" style="position:absolute;margin-left:316.6pt;margin-top:10.65pt;width:42.6pt;height:17.5pt;z-index:251662336;visibility:visible;mso-wrap-style:square;mso-width-percent:0;mso-height-percent:0;mso-wrap-distance-left:9pt;mso-wrap-distance-top:0;mso-wrap-distance-right:9pt;mso-wrap-distance-bottom:0;mso-position-horizontal:absolute;mso-position-horizontal-relative:text;mso-position-vertical:absolute;mso-position-vertical-relative:text;mso-width-percent:0;mso-height-percent:0;mso-width-relative:margin;mso-height-relative:margin;v-text-anchor:top" o:gfxdata="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" stroked="f">
                 <v:textbox>
                   <w:txbxContent>
                     <w:p>
-                      <w:r>
+                      <w:pPr>
                         <w:rPr>
                           <w:sz w:val="18"/>
                           <w:szCs w:val="18"/>
                           <w:lang w:val="en-US"/>
                         </w:rPr>
-                        <w:t>&lt;&lt;rwe1&gt;&gt;</w:t>
+                      </w:pPr>
+                      <w:r>
+                        <w:rPr>
+                          <w:sz w:val="18"/>
+                          <w:szCs w:val="18"/>
+                          <w:lang w:val="en-US"/>
+                        </w:rPr>
+                        <w:t>&lt;&lt;grosswe</w:t>
+                      </w:r>
+                      <w:r>
+                        <w:rPr>
+                          <w:sz w:val="18"/>
+                          <w:szCs w:val="18"/>
+                          <w:lang w:val="en-US"/>
+                        </w:rPr>
+                        <w:t>1</w:t>
+                      </w:r>
+                      <w:r>
+                        <w:rPr>
+                          <w:sz w:val="18"/>
+                          <w:szCs w:val="18"/>
+                          <w:lang w:val="en-US"/>
+                        </w:rPr>
+                        <w:t>&gt;&gt;</w:t>
                       </w:r>
                     </w:p>
                   </w:txbxContent>
@@ -2195,18 +2212,18 @@
         <mc:AlternateContent>
           <mc:Choice Requires="wps">
             <w:drawing>
-              <wp:anchor distT="0" distB="0" distL="114300" distR="114300" simplePos="0" relativeHeight="251715584" behindDoc="0" locked="0" layoutInCell="1" allowOverlap="1" wp14:anchorId="5D345554" wp14:editId="3C4AE13A">
+              <wp:anchor distT="0" distB="0" distL="114300" distR="114300" simplePos="0" relativeHeight="251707392" behindDoc="0" locked="0" layoutInCell="1" allowOverlap="1" wp14:anchorId="461A4E70" wp14:editId="6255EA45">
                 <wp:simplePos x="0" y="0"/>
                 <wp:positionH relativeFrom="column">
-                  <wp:posOffset>5425440</wp:posOffset>
+                  <wp:posOffset>4718050</wp:posOffset>
                 </wp:positionH>
                 <wp:positionV relativeFrom="paragraph">
-                  <wp:posOffset>158750</wp:posOffset>
+                  <wp:posOffset>147955</wp:posOffset>
                 </wp:positionV>
-                <wp:extent cx="502920" cy="205740"/>
-                <wp:effectExtent l="0" t="0" r="0" b="3810"/>
+                <wp:extent cx="586740" cy="217170"/>
+                <wp:effectExtent l="0" t="0" r="3810" b="0"/>
                 <wp:wrapNone/>
-                <wp:docPr id="1278017069" name="Text Box 1"/>
+                <wp:docPr id="328186741" name="Text Box 1"/>
                 <wp:cNvGraphicFramePr/>
                 <a:graphic xmlns:a="http://schemas.openxmlformats.org/drawingml/2006/main">
                   <a:graphicData uri="http://schemas.microsoft.com/office/word/2010/wordprocessingShape">
@@ -2215,7 +2232,7 @@
                       <wps:spPr bwMode="auto">
                         <a:xfrm>
                           <a:off x="0" y="0"/>
-                          <a:ext cx="502920" cy="205740"/>
+                          <a:ext cx="586740" cy="217170"/>
                         </a:xfrm>
                         <a:prstGeom prst="rect">
                           <a:avLst/>
@@ -2239,7 +2256,7 @@
                                 <w:szCs w:val="18"/>
                                 <w:lang w:val="en-US"/>
                               </w:rPr>
-                              <w:t>&lt;&lt;nwe2&gt;&gt;</w:t>
+                              <w:t>&lt;&lt;rwe2&gt;&gt;</w:t>
                             </w:r>
                           </w:p>
                         </w:txbxContent>
@@ -2264,7 +2281,7 @@
           </mc:Choice>
           <mc:Fallback>
             <w:pict>
-              <v:shape w14:anchorId="5D345554" id="_x0000_s1038" type="#_x0000_t202" style="position:absolute;margin-left:427.2pt;margin-top:12.5pt;width:39.6pt;height:16.2pt;z-index:251715584;visibility:visible;mso-wrap-style:square;mso-width-percent:0;mso-height-percent:0;mso-wrap-distance-left:9pt;mso-wrap-distance-top:0;mso-wrap-distance-right:9pt;mso-wrap-distance-bottom:0;mso-position-horizontal:absolute;mso-position-horizontal-relative:text;mso-position-vertical:absolute;mso-position-vertical-relative:text;mso-width-percent:0;mso-height-percent:0;mso-width-relative:margin;mso-height-relative:margin;v-text-anchor:top" o:gfxdata="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" stroked="f">
+              <v:shape w14:anchorId="461A4E70" id="_x0000_s1038" type="#_x0000_t202" style="position:absolute;margin-left:371.5pt;margin-top:11.65pt;width:46.2pt;height:17.1pt;z-index:251707392;visibility:visible;mso-wrap-style:square;mso-width-percent:0;mso-height-percent:0;mso-wrap-distance-left:9pt;mso-wrap-distance-top:0;mso-wrap-distance-right:9pt;mso-wrap-distance-bottom:0;mso-position-horizontal:absolute;mso-position-horizontal-relative:text;mso-position-vertical:absolute;mso-position-vertical-relative:text;mso-width-percent:0;mso-height-percent:0;mso-width-relative:margin;mso-height-relative:margin;v-text-anchor:top" o:gfxdata="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" stroked="f">
                 <v:textbox>
                   <w:txbxContent>
                     <w:p>
@@ -2274,7 +2291,7 @@
                           <w:szCs w:val="18"/>
                           <w:lang w:val="en-US"/>
                         </w:rPr>
-                        <w:t>&lt;&lt;nwe2&gt;&gt;</w:t>
+                        <w:t>&lt;&lt;rwe2&gt;&gt;</w:t>
                       </w:r>
                     </w:p>
                   </w:txbxContent>
@@ -2294,18 +2311,18 @@
         <mc:AlternateContent>
           <mc:Choice Requires="wps">
             <w:drawing>
-              <wp:anchor distT="0" distB="0" distL="114300" distR="114300" simplePos="0" relativeHeight="251707392" behindDoc="0" locked="0" layoutInCell="1" allowOverlap="1" wp14:anchorId="461A4E70" wp14:editId="3158E9C7">
+              <wp:anchor distT="0" distB="0" distL="114300" distR="114300" simplePos="0" relativeHeight="251693056" behindDoc="0" locked="0" layoutInCell="1" allowOverlap="1" wp14:anchorId="20FFB23C" wp14:editId="53BD12D0">
                 <wp:simplePos x="0" y="0"/>
                 <wp:positionH relativeFrom="column">
-                  <wp:posOffset>4678680</wp:posOffset>
+                  <wp:posOffset>4031615</wp:posOffset>
                 </wp:positionH>
                 <wp:positionV relativeFrom="paragraph">
-                  <wp:posOffset>158750</wp:posOffset>
+                  <wp:posOffset>153670</wp:posOffset>
                 </wp:positionV>
-                <wp:extent cx="586740" cy="182880"/>
-                <wp:effectExtent l="0" t="0" r="3810" b="7620"/>
+                <wp:extent cx="464820" cy="211455"/>
+                <wp:effectExtent l="0" t="0" r="0" b="0"/>
                 <wp:wrapNone/>
-                <wp:docPr id="328186741" name="Text Box 1"/>
+                <wp:docPr id="958733638" name="Text Box 4"/>
                 <wp:cNvGraphicFramePr/>
                 <a:graphic xmlns:a="http://schemas.openxmlformats.org/drawingml/2006/main">
                   <a:graphicData uri="http://schemas.microsoft.com/office/word/2010/wordprocessingShape">
@@ -2314,7 +2331,7 @@
                       <wps:spPr bwMode="auto">
                         <a:xfrm>
                           <a:off x="0" y="0"/>
-                          <a:ext cx="586740" cy="182880"/>
+                          <a:ext cx="464820" cy="211455"/>
                         </a:xfrm>
                         <a:prstGeom prst="rect">
                           <a:avLst/>
@@ -2332,13 +2349,20 @@
                       <wps:txbx>
                         <w:txbxContent>
                           <w:p>
-                            <w:r>
+                            <w:pPr>
                               <w:rPr>
                                 <w:sz w:val="18"/>
                                 <w:szCs w:val="18"/>
                                 <w:lang w:val="en-US"/>
                               </w:rPr>
-                              <w:t>&lt;&lt;rwe2&gt;&gt;</w:t>
+                            </w:pPr>
+                            <w:r>
+                              <w:rPr>
+                                <w:sz w:val="18"/>
+                                <w:szCs w:val="18"/>
+                                <w:lang w:val="en-US"/>
+                              </w:rPr>
+                              <w:t>&lt;&lt;grosswe2&gt;&gt;</w:t>
                             </w:r>
                           </w:p>
                         </w:txbxContent>
@@ -2363,17 +2387,24 @@
           </mc:Choice>
           <mc:Fallback>
             <w:pict>
-              <v:shape w14:anchorId="461A4E70" id="_x0000_s1039" type="#_x0000_t202" style="position:absolute;margin-left:368.4pt;margin-top:12.5pt;width:46.2pt;height:14.4pt;z-index:251707392;visibility:visible;mso-wrap-style:square;mso-width-percent:0;mso-height-percent:0;mso-wrap-distance-left:9pt;mso-wrap-distance-top:0;mso-wrap-distance-right:9pt;mso-wrap-distance-bottom:0;mso-position-horizontal:absolute;mso-position-horizontal-relative:text;mso-position-vertical:absolute;mso-position-vertical-relative:text;mso-width-percent:0;mso-height-percent:0;mso-width-relative:margin;mso-height-relative:margin;v-text-anchor:top" o:gfxdata="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" stroked="f">
+              <v:shape w14:anchorId="20FFB23C" id="_x0000_s1039" type="#_x0000_t202" style="position:absolute;margin-left:317.45pt;margin-top:12.1pt;width:36.6pt;height:16.65pt;z-index:251693056;visibility:visible;mso-wrap-style:square;mso-width-percent:0;mso-height-percent:0;mso-wrap-distance-left:9pt;mso-wrap-distance-top:0;mso-wrap-distance-right:9pt;mso-wrap-distance-bottom:0;mso-position-horizontal:absolute;mso-position-horizontal-relative:text;mso-position-vertical:absolute;mso-position-vertical-relative:text;mso-width-percent:0;mso-height-percent:0;mso-width-relative:margin;mso-height-relative:margin;v-text-anchor:top" o:gfxdata="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" stroked="f">
                 <v:textbox>
                   <w:txbxContent>
                     <w:p>
-                      <w:r>
+                      <w:pPr>
                         <w:rPr>
                           <w:sz w:val="18"/>
                           <w:szCs w:val="18"/>
                           <w:lang w:val="en-US"/>
                         </w:rPr>
-                        <w:t>&lt;&lt;rwe2&gt;&gt;</w:t>
+                      </w:pPr>
+                      <w:r>
+                        <w:rPr>
+                          <w:sz w:val="18"/>
+                          <w:szCs w:val="18"/>
+                          <w:lang w:val="en-US"/>
+                        </w:rPr>
+                        <w:t>&lt;&lt;grosswe2&gt;&gt;</w:t>
                       </w:r>
                     </w:p>
                   </w:txbxContent>
@@ -2393,18 +2424,18 @@
         <mc:AlternateContent>
           <mc:Choice Requires="wps">
             <w:drawing>
-              <wp:anchor distT="0" distB="0" distL="114300" distR="114300" simplePos="0" relativeHeight="251693056" behindDoc="0" locked="0" layoutInCell="1" allowOverlap="1" wp14:anchorId="20FFB23C" wp14:editId="2763C2DC">
+              <wp:anchor distT="0" distB="0" distL="114300" distR="114300" simplePos="0" relativeHeight="251668480" behindDoc="0" locked="0" layoutInCell="1" allowOverlap="1" wp14:anchorId="08482C01" wp14:editId="58B7CFA6">
                 <wp:simplePos x="0" y="0"/>
                 <wp:positionH relativeFrom="column">
-                  <wp:posOffset>4061460</wp:posOffset>
+                  <wp:posOffset>647700</wp:posOffset>
                 </wp:positionH>
                 <wp:positionV relativeFrom="paragraph">
-                  <wp:posOffset>173990</wp:posOffset>
+                  <wp:posOffset>156210</wp:posOffset>
                 </wp:positionV>
-                <wp:extent cx="464820" cy="190500"/>
-                <wp:effectExtent l="0" t="0" r="0" b="0"/>
+                <wp:extent cx="1082040" cy="213360"/>
+                <wp:effectExtent l="0" t="0" r="3810" b="0"/>
                 <wp:wrapNone/>
-                <wp:docPr id="958733638" name="Text Box 4"/>
+                <wp:docPr id="1008817790" name="Text Box 1"/>
                 <wp:cNvGraphicFramePr/>
                 <a:graphic xmlns:a="http://schemas.openxmlformats.org/drawingml/2006/main">
                   <a:graphicData uri="http://schemas.microsoft.com/office/word/2010/wordprocessingShape">
@@ -2413,7 +2444,7 @@
                       <wps:spPr bwMode="auto">
                         <a:xfrm>
                           <a:off x="0" y="0"/>
-                          <a:ext cx="464820" cy="190500"/>
+                          <a:ext cx="1082040" cy="213360"/>
                         </a:xfrm>
                         <a:prstGeom prst="rect">
                           <a:avLst/>
@@ -2432,19 +2463,23 @@
                         <w:txbxContent>
                           <w:p>
                             <w:pPr>
+                              <w:jc w:val="both"/>
+                            </w:pPr>
+                            <w:r>
                               <w:rPr>
                                 <w:sz w:val="18"/>
                                 <w:szCs w:val="18"/>
                                 <w:lang w:val="en-US"/>
                               </w:rPr>
-                            </w:pPr>
+                              <w:t>&lt;&lt;articlename</w:t>
+                            </w:r>
                             <w:r>
                               <w:rPr>
                                 <w:sz w:val="18"/>
                                 <w:szCs w:val="18"/>
                                 <w:lang w:val="en-US"/>
                               </w:rPr>
-                              <w:t>&lt;&lt;grosswe</w:t>
+                              <w:t>2</w:t>
                             </w:r>
                             <w:r>
                               <w:rPr>
@@ -2452,15 +2487,122 @@
                                 <w:szCs w:val="18"/>
                                 <w:lang w:val="en-US"/>
                               </w:rPr>
-                              <w:t>1</w:t>
-                            </w:r>
+                              <w:t>&gt;&gt;</w:t>
+                            </w:r>
+                          </w:p>
+                        </w:txbxContent>
+                      </wps:txbx>
+                      <wps:bodyPr rot="0" spcFirstLastPara="0" vertOverflow="overflow" horzOverflow="overflow" vert="horz" wrap="square" lIns="91440" tIns="45720" rIns="91440" bIns="45720" numCol="1" spcCol="0" rtlCol="0" fromWordArt="0" anchor="t" anchorCtr="0" forceAA="0" compatLnSpc="1">
+                        <a:prstTxWarp prst="textNoShape">
+                          <a:avLst/>
+                        </a:prstTxWarp>
+                        <a:noAutofit/>
+                      </wps:bodyPr>
+                    </wps:wsp>
+                  </a:graphicData>
+                </a:graphic>
+                <wp14:sizeRelV relativeFrom="margin">
+                  <wp14:pctHeight>0</wp14:pctHeight>
+                </wp14:sizeRelV>
+              </wp:anchor>
+            </w:drawing>
+          </mc:Choice>
+          <mc:Fallback>
+            <w:pict>
+              <v:shape w14:anchorId="08482C01" id="_x0000_s1040" type="#_x0000_t202" style="position:absolute;margin-left:51pt;margin-top:12.3pt;width:85.2pt;height:16.8pt;z-index:251668480;visibility:visible;mso-wrap-style:square;mso-height-percent:0;mso-wrap-distance-left:9pt;mso-wrap-distance-top:0;mso-wrap-distance-right:9pt;mso-wrap-distance-bottom:0;mso-position-horizontal:absolute;mso-position-horizontal-relative:text;mso-position-vertical:absolute;mso-position-vertical-relative:text;mso-height-percent:0;mso-height-relative:margin;v-text-anchor:top" o:gfxdata="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" stroked="f">
+                <v:textbox>
+                  <w:txbxContent>
+                    <w:p>
+                      <w:pPr>
+                        <w:jc w:val="both"/>
+                      </w:pPr>
+                      <w:r>
+                        <w:rPr>
+                          <w:sz w:val="18"/>
+                          <w:szCs w:val="18"/>
+                          <w:lang w:val="en-US"/>
+                        </w:rPr>
+                        <w:t>&lt;&lt;articlename</w:t>
+                      </w:r>
+                      <w:r>
+                        <w:rPr>
+                          <w:sz w:val="18"/>
+                          <w:szCs w:val="18"/>
+                          <w:lang w:val="en-US"/>
+                        </w:rPr>
+                        <w:t>2</w:t>
+                      </w:r>
+                      <w:r>
+                        <w:rPr>
+                          <w:sz w:val="18"/>
+                          <w:szCs w:val="18"/>
+                          <w:lang w:val="en-US"/>
+                        </w:rPr>
+                        <w:t>&gt;&gt;</w:t>
+                      </w:r>
+                    </w:p>
+                  </w:txbxContent>
+                </v:textbox>
+              </v:shape>
+            </w:pict>
+          </mc:Fallback>
+        </mc:AlternateContent>
+      </w:r>
+      <w:r>
+        <w:rPr>
+          <w:noProof/>
+          <w:sz w:val="20"/>
+          <w:szCs w:val="20"/>
+          <w:lang w:val="en-US"/>
+        </w:rPr>
+        <mc:AlternateContent>
+          <mc:Choice Requires="wps">
+            <w:drawing>
+              <wp:anchor distT="0" distB="0" distL="114300" distR="114300" simplePos="0" relativeHeight="251715584" behindDoc="0" locked="0" layoutInCell="1" allowOverlap="1" wp14:anchorId="5D345554" wp14:editId="03B1F1F2">
+                <wp:simplePos x="0" y="0"/>
+                <wp:positionH relativeFrom="column">
+                  <wp:posOffset>5427785</wp:posOffset>
+                </wp:positionH>
+                <wp:positionV relativeFrom="paragraph">
+                  <wp:posOffset>159921</wp:posOffset>
+                </wp:positionV>
+                <wp:extent cx="502920" cy="225083"/>
+                <wp:effectExtent l="0" t="0" r="0" b="3810"/>
+                <wp:wrapNone/>
+                <wp:docPr id="1278017069" name="Text Box 1"/>
+                <wp:cNvGraphicFramePr/>
+                <a:graphic xmlns:a="http://schemas.openxmlformats.org/drawingml/2006/main">
+                  <a:graphicData uri="http://schemas.microsoft.com/office/word/2010/wordprocessingShape">
+                    <wps:wsp>
+                      <wps:cNvSpPr txBox="1"/>
+                      <wps:spPr bwMode="auto">
+                        <a:xfrm>
+                          <a:off x="0" y="0"/>
+                          <a:ext cx="502920" cy="225083"/>
+                        </a:xfrm>
+                        <a:prstGeom prst="rect">
+                          <a:avLst/>
+                        </a:prstGeom>
+                        <a:solidFill>
+                          <a:srgbClr val="FFFFFF"/>
+                        </a:solidFill>
+                        <a:ln w="9525">
+                          <a:noFill/>
+                          <a:miter lim="800000"/>
+                          <a:headEnd/>
+                          <a:tailEnd/>
+                        </a:ln>
+                      </wps:spPr>
+                      <wps:txbx>
+                        <w:txbxContent>
+                          <w:p>
                             <w:r>
                               <w:rPr>
                                 <w:sz w:val="18"/>
                                 <w:szCs w:val="18"/>
                                 <w:lang w:val="en-US"/>
                               </w:rPr>
-                              <w:t>&gt;&gt;</w:t>
+                              <w:t>&lt;&lt;nwe2&gt;&gt;</w:t>
                             </w:r>
                           </w:p>
                         </w:txbxContent>
@@ -2485,40 +2627,17 @@
           </mc:Choice>
           <mc:Fallback>
             <w:pict>
-              <v:shape w14:anchorId="20FFB23C" id="_x0000_s1040" type="#_x0000_t202" style="position:absolute;margin-left:319.8pt;margin-top:13.7pt;width:36.6pt;height:15pt;z-index:251693056;visibility:visible;mso-wrap-style:square;mso-width-percent:0;mso-height-percent:0;mso-wrap-distance-left:9pt;mso-wrap-distance-top:0;mso-wrap-distance-right:9pt;mso-wrap-distance-bottom:0;mso-position-horizontal:absolute;mso-position-horizontal-relative:text;mso-position-vertical:absolute;mso-position-vertical-relative:text;mso-width-percent:0;mso-height-percent:0;mso-width-relative:margin;mso-height-relative:margin;v-text-anchor:top" o:gfxdata="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" stroked="f">
+              <v:shape w14:anchorId="5D345554" id="_x0000_s1041" type="#_x0000_t202" style="position:absolute;margin-left:427.4pt;margin-top:12.6pt;width:39.6pt;height:17.7pt;z-index:251715584;visibility:visible;mso-wrap-style:square;mso-width-percent:0;mso-height-percent:0;mso-wrap-distance-left:9pt;mso-wrap-distance-top:0;mso-wrap-distance-right:9pt;mso-wrap-distance-bottom:0;mso-position-horizontal:absolute;mso-position-horizontal-relative:text;mso-position-vertical:absolute;mso-position-vertical-relative:text;mso-width-percent:0;mso-height-percent:0;mso-width-relative:margin;mso-height-relative:margin;v-text-anchor:top" o:gfxdata="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" stroked="f">
                 <v:textbox>
                   <w:txbxContent>
                     <w:p>
-                      <w:pPr>
+                      <w:r>
                         <w:rPr>
                           <w:sz w:val="18"/>
                           <w:szCs w:val="18"/>
                           <w:lang w:val="en-US"/>
                         </w:rPr>
-                      </w:pPr>
-                      <w:r>
-                        <w:rPr>
-                          <w:sz w:val="18"/>
-                          <w:szCs w:val="18"/>
-                          <w:lang w:val="en-US"/>
-                        </w:rPr>
-                        <w:t>&lt;&lt;grosswe</w:t>
-                      </w:r>
-                      <w:r>
-                        <w:rPr>
-                          <w:sz w:val="18"/>
-                          <w:szCs w:val="18"/>
-                          <w:lang w:val="en-US"/>
-                        </w:rPr>
-                        <w:t>1</w:t>
-                      </w:r>
-                      <w:r>
-                        <w:rPr>
-                          <w:sz w:val="18"/>
-                          <w:szCs w:val="18"/>
-                          <w:lang w:val="en-US"/>
-                        </w:rPr>
-                        <w:t>&gt;&gt;</w:t>
+                        <w:t>&lt;&lt;nwe2&gt;&gt;</w:t>
                       </w:r>
                     </w:p>
                   </w:txbxContent>
@@ -2538,16 +2657,16 @@
         <mc:AlternateContent>
           <mc:Choice Requires="wps">
             <w:drawing>
-              <wp:anchor distT="0" distB="0" distL="114300" distR="114300" simplePos="0" relativeHeight="251684864" behindDoc="0" locked="0" layoutInCell="1" allowOverlap="1" wp14:anchorId="230C5387" wp14:editId="540FB91A">
+              <wp:anchor distT="0" distB="0" distL="114300" distR="114300" simplePos="0" relativeHeight="251684864" behindDoc="0" locked="0" layoutInCell="1" allowOverlap="1" wp14:anchorId="230C5387" wp14:editId="4AD78DC8">
                 <wp:simplePos x="0" y="0"/>
                 <wp:positionH relativeFrom="column">
-                  <wp:posOffset>3329940</wp:posOffset>
+                  <wp:posOffset>3329354</wp:posOffset>
                 </wp:positionH>
                 <wp:positionV relativeFrom="paragraph">
-                  <wp:posOffset>151130</wp:posOffset>
+                  <wp:posOffset>154061</wp:posOffset>
                 </wp:positionV>
-                <wp:extent cx="487680" cy="190500"/>
-                <wp:effectExtent l="0" t="0" r="7620" b="0"/>
+                <wp:extent cx="487680" cy="208084"/>
+                <wp:effectExtent l="0" t="0" r="7620" b="1905"/>
                 <wp:wrapNone/>
                 <wp:docPr id="827214541" name="Text Box 3"/>
                 <wp:cNvGraphicFramePr/>
@@ -2558,7 +2677,7 @@
                       <wps:spPr bwMode="auto">
                         <a:xfrm>
                           <a:off x="0" y="0"/>
-                          <a:ext cx="487680" cy="190500"/>
+                          <a:ext cx="487680" cy="208084"/>
                         </a:xfrm>
                         <a:prstGeom prst="rect">
                           <a:avLst/>
@@ -2622,7 +2741,7 @@
           </mc:Choice>
           <mc:Fallback>
             <w:pict>
-              <v:shape w14:anchorId="230C5387" id="_x0000_s1041" type="#_x0000_t202" style="position:absolute;margin-left:262.2pt;margin-top:11.9pt;width:38.4pt;height:15pt;z-index:251684864;visibility:visible;mso-wrap-style:square;mso-width-percent:0;mso-height-percent:0;mso-wrap-distance-left:9pt;mso-wrap-distance-top:0;mso-wrap-distance-right:9pt;mso-wrap-distance-bottom:0;mso-position-horizontal:absolute;mso-position-horizontal-relative:text;mso-position-vertical:absolute;mso-position-vertical-relative:text;mso-width-percent:0;mso-height-percent:0;mso-width-relative:margin;mso-height-relative:margin;v-text-anchor:top" o:gfxdata="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" stroked="f">
+              <v:shape w14:anchorId="230C5387" id="_x0000_s1042" type="#_x0000_t202" style="position:absolute;margin-left:262.15pt;margin-top:12.15pt;width:38.4pt;height:16.4pt;z-index:251684864;visibility:visible;mso-wrap-style:square;mso-width-percent:0;mso-height-percent:0;mso-wrap-distance-left:9pt;mso-wrap-distance-top:0;mso-wrap-distance-right:9pt;mso-wrap-distance-bottom:0;mso-position-horizontal:absolute;mso-position-horizontal-relative:text;mso-position-vertical:absolute;mso-position-vertical-relative:text;mso-width-percent:0;mso-height-percent:0;mso-width-relative:margin;mso-height-relative:margin;v-text-anchor:top" o:gfxdata="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" stroked="f">
                 <v:textbox>
                   <w:txbxContent>
                     <w:p>
@@ -2667,7 +2786,7 @@
         <mc:AlternateContent>
           <mc:Choice Requires="wps">
             <w:drawing>
-              <wp:anchor distT="0" distB="0" distL="114300" distR="114300" simplePos="0" relativeHeight="251676672" behindDoc="0" locked="0" layoutInCell="1" allowOverlap="1" wp14:anchorId="5C177092" wp14:editId="4DFFC0EB">
+              <wp:anchor distT="0" distB="0" distL="114300" distR="114300" simplePos="0" relativeHeight="251676672" behindDoc="0" locked="0" layoutInCell="1" allowOverlap="1" wp14:anchorId="5C177092" wp14:editId="1C0D18E5">
                 <wp:simplePos x="0" y="0"/>
                 <wp:positionH relativeFrom="column">
                   <wp:posOffset>2819400</wp:posOffset>
@@ -2767,7 +2886,7 @@
           </mc:Choice>
           <mc:Fallback>
             <w:pict>
-              <v:shape w14:anchorId="5C177092" id="_x0000_s1042" type="#_x0000_t202" style="position:absolute;margin-left:222pt;margin-top:13.1pt;width:30.6pt;height:21.6pt;z-index:251676672;visibility:visible;mso-wrap-style:square;mso-width-percent:0;mso-height-percent:0;mso-wrap-distance-left:9pt;mso-wrap-distance-top:0;mso-wrap-distance-right:9pt;mso-wrap-distance-bottom:0;mso-position-horizontal:absolute;mso-position-horizontal-relative:text;mso-position-vertical:absolute;mso-position-vertical-relative:text;mso-width-percent:0;mso-height-percent:0;mso-width-relative:margin;mso-height-relative:margin;v-text-anchor:top" o:gfxdata="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" filled="f" stroked="f">
+              <v:shape w14:anchorId="5C177092" id="_x0000_s1043" type="#_x0000_t202" style="position:absolute;margin-left:222pt;margin-top:13.1pt;width:30.6pt;height:21.6pt;z-index:251676672;visibility:visible;mso-wrap-style:square;mso-width-percent:0;mso-height-percent:0;mso-wrap-distance-left:9pt;mso-wrap-distance-top:0;mso-wrap-distance-right:9pt;mso-wrap-distance-bottom:0;mso-position-horizontal:absolute;mso-position-horizontal-relative:text;mso-position-vertical:absolute;mso-position-vertical-relative:text;mso-width-percent:0;mso-height-percent:0;mso-width-relative:margin;mso-height-relative:margin;v-text-anchor:top" o:gfxdata="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" filled="f" stroked="f">
                 <v:textbox>
                   <w:txbxContent>
                     <w:p>
@@ -2822,6 +2941,71 @@
       </w:r>
       <w:r>
         <w:rPr>
+          <w:sz w:val="20"/>
+          <w:szCs w:val="20"/>
+          <w:lang w:val="en-US"/>
+        </w:rPr>
+        <w:t xml:space="preserve">                    </w:t>
+      </w:r>
+      <w:r>
+        <w:rPr>
+          <w:sz w:val="18"/>
+          <w:szCs w:val="18"/>
+          <w:lang w:val="en-US"/>
+        </w:rPr>
+        <w:t xml:space="preserve">                                           </w:t>
+      </w:r>
+      <w:r>
+        <w:rPr>
+          <w:sz w:val="18"/>
+          <w:szCs w:val="18"/>
+          <w:lang w:val="en-US"/>
+        </w:rPr>
+        <w:t xml:space="preserve">         </w:t>
+      </w:r>
+      <w:r>
+        <w:rPr>
+          <w:sz w:val="18"/>
+          <w:szCs w:val="18"/>
+          <w:lang w:val="en-US"/>
+        </w:rPr>
+        <w:t xml:space="preserve"> </w:t>
+      </w:r>
+      <w:r>
+        <w:rPr>
+          <w:sz w:val="18"/>
+          <w:szCs w:val="18"/>
+          <w:lang w:val="en-US"/>
+        </w:rPr>
+        <w:tab/>
+      </w:r>
+      <w:r>
+        <w:rPr>
+          <w:sz w:val="18"/>
+          <w:szCs w:val="18"/>
+          <w:lang w:val="en-US"/>
+        </w:rPr>
+        <w:tab/>
+      </w:r>
+      <w:r>
+        <w:rPr>
+          <w:sz w:val="18"/>
+          <w:szCs w:val="18"/>
+          <w:lang w:val="en-US"/>
+        </w:rPr>
+        <w:tab/>
+      </w:r>
+    </w:p>
+    <w:p>
+      <w:pPr>
+        <w:rPr>
+          <w:sz w:val="18"/>
+          <w:szCs w:val="18"/>
+          <w:lang w:val="en-US"/>
+        </w:rPr>
+      </w:pPr>
+      <w:r>
+        <w:rPr>
           <w:noProof/>
           <w:sz w:val="20"/>
           <w:szCs w:val="20"/>
@@ -2830,18 +3014,18 @@
         <mc:AlternateContent>
           <mc:Choice Requires="wps">
             <w:drawing>
-              <wp:anchor distT="0" distB="0" distL="114300" distR="114300" simplePos="0" relativeHeight="251668480" behindDoc="0" locked="0" layoutInCell="1" allowOverlap="1" wp14:anchorId="08482C01" wp14:editId="43A92FC1">
+              <wp:anchor distT="0" distB="0" distL="114300" distR="114300" simplePos="0" relativeHeight="251670528" behindDoc="0" locked="0" layoutInCell="1" allowOverlap="1" wp14:anchorId="451090F7" wp14:editId="4BD20EA2">
                 <wp:simplePos x="0" y="0"/>
                 <wp:positionH relativeFrom="column">
-                  <wp:posOffset>647700</wp:posOffset>
+                  <wp:posOffset>650631</wp:posOffset>
                 </wp:positionH>
                 <wp:positionV relativeFrom="paragraph">
-                  <wp:posOffset>173990</wp:posOffset>
+                  <wp:posOffset>147515</wp:posOffset>
                 </wp:positionV>
-                <wp:extent cx="1082040" cy="213360"/>
+                <wp:extent cx="1082040" cy="232850"/>
                 <wp:effectExtent l="0" t="0" r="3810" b="0"/>
                 <wp:wrapNone/>
-                <wp:docPr id="1008817790" name="Text Box 1"/>
+                <wp:docPr id="2011967662" name="Text Box 1"/>
                 <wp:cNvGraphicFramePr/>
                 <a:graphic xmlns:a="http://schemas.openxmlformats.org/drawingml/2006/main">
                   <a:graphicData uri="http://schemas.microsoft.com/office/word/2010/wordprocessingShape">
@@ -2850,7 +3034,7 @@
                       <wps:spPr bwMode="auto">
                         <a:xfrm>
                           <a:off x="0" y="0"/>
-                          <a:ext cx="1082040" cy="213360"/>
+                          <a:ext cx="1082040" cy="232850"/>
                         </a:xfrm>
                         <a:prstGeom prst="rect">
                           <a:avLst/>
@@ -2868,6 +3052,9 @@
                       <wps:txbx>
                         <w:txbxContent>
                           <w:p>
+                            <w:pPr>
+                              <w:jc w:val="both"/>
+                            </w:pPr>
                             <w:r>
                               <w:rPr>
                                 <w:sz w:val="18"/>
@@ -2882,7 +3069,7 @@
                                 <w:szCs w:val="18"/>
                                 <w:lang w:val="en-US"/>
                               </w:rPr>
-                              <w:t>2</w:t>
+                              <w:t>3</w:t>
                             </w:r>
                             <w:r>
                               <w:rPr>
@@ -2891,183 +3078,6 @@
                                 <w:lang w:val="en-US"/>
                               </w:rPr>
                               <w:t>&gt;&gt;</w:t>
-                            </w:r>
-                          </w:p>
-                        </w:txbxContent>
-                      </wps:txbx>
-                      <wps:bodyPr rot="0" spcFirstLastPara="0" vertOverflow="overflow" horzOverflow="overflow" vert="horz" wrap="square" lIns="91440" tIns="45720" rIns="91440" bIns="45720" numCol="1" spcCol="0" rtlCol="0" fromWordArt="0" anchor="t" anchorCtr="0" forceAA="0" compatLnSpc="1">
-                        <a:prstTxWarp prst="textNoShape">
-                          <a:avLst/>
-                        </a:prstTxWarp>
-                        <a:noAutofit/>
-                      </wps:bodyPr>
-                    </wps:wsp>
-                  </a:graphicData>
-                </a:graphic>
-                <wp14:sizeRelV relativeFrom="margin">
-                  <wp14:pctHeight>0</wp14:pctHeight>
-                </wp14:sizeRelV>
-              </wp:anchor>
-            </w:drawing>
-          </mc:Choice>
-          <mc:Fallback>
-            <w:pict>
-              <v:shape w14:anchorId="08482C01" id="_x0000_s1043" type="#_x0000_t202" style="position:absolute;margin-left:51pt;margin-top:13.7pt;width:85.2pt;height:16.8pt;z-index:251668480;visibility:visible;mso-wrap-style:square;mso-height-percent:0;mso-wrap-distance-left:9pt;mso-wrap-distance-top:0;mso-wrap-distance-right:9pt;mso-wrap-distance-bottom:0;mso-position-horizontal:absolute;mso-position-horizontal-relative:text;mso-position-vertical:absolute;mso-position-vertical-relative:text;mso-height-percent:0;mso-height-relative:margin;v-text-anchor:top" o:gfxdata="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" stroked="f">
-                <v:textbox>
-                  <w:txbxContent>
-                    <w:p>
-                      <w:r>
-                        <w:rPr>
-                          <w:sz w:val="18"/>
-                          <w:szCs w:val="18"/>
-                          <w:lang w:val="en-US"/>
-                        </w:rPr>
-                        <w:t>&lt;&lt;articlename</w:t>
-                      </w:r>
-                      <w:r>
-                        <w:rPr>
-                          <w:sz w:val="18"/>
-                          <w:szCs w:val="18"/>
-                          <w:lang w:val="en-US"/>
-                        </w:rPr>
-                        <w:t>2</w:t>
-                      </w:r>
-                      <w:r>
-                        <w:rPr>
-                          <w:sz w:val="18"/>
-                          <w:szCs w:val="18"/>
-                          <w:lang w:val="en-US"/>
-                        </w:rPr>
-                        <w:t>&gt;&gt;</w:t>
-                      </w:r>
-                    </w:p>
-                  </w:txbxContent>
-                </v:textbox>
-              </v:shape>
-            </w:pict>
-          </mc:Fallback>
-        </mc:AlternateContent>
-      </w:r>
-      <w:r>
-        <w:rPr>
-          <w:sz w:val="20"/>
-          <w:szCs w:val="20"/>
-          <w:lang w:val="en-US"/>
-        </w:rPr>
-        <w:t xml:space="preserve">                    </w:t>
-      </w:r>
-      <w:r>
-        <w:rPr>
-          <w:sz w:val="18"/>
-          <w:szCs w:val="18"/>
-          <w:lang w:val="en-US"/>
-        </w:rPr>
-        <w:t xml:space="preserve">                                           </w:t>
-      </w:r>
-      <w:r>
-        <w:rPr>
-          <w:sz w:val="18"/>
-          <w:szCs w:val="18"/>
-          <w:lang w:val="en-US"/>
-        </w:rPr>
-        <w:t xml:space="preserve">         </w:t>
-      </w:r>
-      <w:r>
-        <w:rPr>
-          <w:sz w:val="18"/>
-          <w:szCs w:val="18"/>
-          <w:lang w:val="en-US"/>
-        </w:rPr>
-        <w:t xml:space="preserve"> </w:t>
-      </w:r>
-      <w:r>
-        <w:rPr>
-          <w:sz w:val="18"/>
-          <w:szCs w:val="18"/>
-          <w:lang w:val="en-US"/>
-        </w:rPr>
-        <w:tab/>
-      </w:r>
-      <w:r>
-        <w:rPr>
-          <w:sz w:val="18"/>
-          <w:szCs w:val="18"/>
-          <w:lang w:val="en-US"/>
-        </w:rPr>
-        <w:tab/>
-      </w:r>
-      <w:r>
-        <w:rPr>
-          <w:sz w:val="18"/>
-          <w:szCs w:val="18"/>
-          <w:lang w:val="en-US"/>
-        </w:rPr>
-        <w:tab/>
-      </w:r>
-    </w:p>
-    <w:p>
-      <w:pPr>
-        <w:rPr>
-          <w:sz w:val="18"/>
-          <w:szCs w:val="18"/>
-          <w:lang w:val="en-US"/>
-        </w:rPr>
-      </w:pPr>
-      <w:r>
-        <w:rPr>
-          <w:noProof/>
-          <w:sz w:val="20"/>
-          <w:szCs w:val="20"/>
-          <w:lang w:val="en-US"/>
-        </w:rPr>
-        <mc:AlternateContent>
-          <mc:Choice Requires="wps">
-            <w:drawing>
-              <wp:anchor distT="0" distB="0" distL="114300" distR="114300" simplePos="0" relativeHeight="251711488" behindDoc="0" locked="0" layoutInCell="1" allowOverlap="1" wp14:anchorId="17BD5FB5" wp14:editId="2603C687">
-                <wp:simplePos x="0" y="0"/>
-                <wp:positionH relativeFrom="column">
-                  <wp:posOffset>5425440</wp:posOffset>
-                </wp:positionH>
-                <wp:positionV relativeFrom="paragraph">
-                  <wp:posOffset>180340</wp:posOffset>
-                </wp:positionV>
-                <wp:extent cx="502920" cy="198120"/>
-                <wp:effectExtent l="0" t="0" r="0" b="0"/>
-                <wp:wrapNone/>
-                <wp:docPr id="1781316147" name="Text Box 1"/>
-                <wp:cNvGraphicFramePr/>
-                <a:graphic xmlns:a="http://schemas.openxmlformats.org/drawingml/2006/main">
-                  <a:graphicData uri="http://schemas.microsoft.com/office/word/2010/wordprocessingShape">
-                    <wps:wsp>
-                      <wps:cNvSpPr txBox="1"/>
-                      <wps:spPr bwMode="auto">
-                        <a:xfrm>
-                          <a:off x="0" y="0"/>
-                          <a:ext cx="502920" cy="198120"/>
-                        </a:xfrm>
-                        <a:prstGeom prst="rect">
-                          <a:avLst/>
-                        </a:prstGeom>
-                        <a:solidFill>
-                          <a:srgbClr val="FFFFFF"/>
-                        </a:solidFill>
-                        <a:ln w="9525">
-                          <a:noFill/>
-                          <a:miter lim="800000"/>
-                          <a:headEnd/>
-                          <a:tailEnd/>
-                        </a:ln>
-                      </wps:spPr>
-                      <wps:txbx>
-                        <w:txbxContent>
-                          <w:p>
-                            <w:r>
-                              <w:rPr>
-                                <w:sz w:val="18"/>
-                                <w:szCs w:val="18"/>
-                                <w:lang w:val="en-US"/>
-                              </w:rPr>
-                              <w:t>&lt;&lt;nwe3&gt;&gt;</w:t>
                             </w:r>
                           </w:p>
                         </w:txbxContent>
@@ -3092,17 +3102,36 @@
           </mc:Choice>
           <mc:Fallback>
             <w:pict>
-              <v:shape w14:anchorId="17BD5FB5" id="_x0000_s1044" type="#_x0000_t202" style="position:absolute;margin-left:427.2pt;margin-top:14.2pt;width:39.6pt;height:15.6pt;z-index:251711488;visibility:visible;mso-wrap-style:square;mso-width-percent:0;mso-height-percent:0;mso-wrap-distance-left:9pt;mso-wrap-distance-top:0;mso-wrap-distance-right:9pt;mso-wrap-distance-bottom:0;mso-position-horizontal:absolute;mso-position-horizontal-relative:text;mso-position-vertical:absolute;mso-position-vertical-relative:text;mso-width-percent:0;mso-height-percent:0;mso-width-relative:margin;mso-height-relative:margin;v-text-anchor:top" o:gfxdata="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" stroked="f">
+              <v:shape w14:anchorId="451090F7" id="_x0000_s1044" type="#_x0000_t202" style="position:absolute;margin-left:51.25pt;margin-top:11.6pt;width:85.2pt;height:18.35pt;z-index:251670528;visibility:visible;mso-wrap-style:square;mso-width-percent:0;mso-height-percent:0;mso-wrap-distance-left:9pt;mso-wrap-distance-top:0;mso-wrap-distance-right:9pt;mso-wrap-distance-bottom:0;mso-position-horizontal:absolute;mso-position-horizontal-relative:text;mso-position-vertical:absolute;mso-position-vertical-relative:text;mso-width-percent:0;mso-height-percent:0;mso-width-relative:margin;mso-height-relative:margin;v-text-anchor:top" o:gfxdata="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" stroked="f">
                 <v:textbox>
                   <w:txbxContent>
                     <w:p>
+                      <w:pPr>
+                        <w:jc w:val="both"/>
+                      </w:pPr>
                       <w:r>
                         <w:rPr>
                           <w:sz w:val="18"/>
                           <w:szCs w:val="18"/>
                           <w:lang w:val="en-US"/>
                         </w:rPr>
-                        <w:t>&lt;&lt;nwe3&gt;&gt;</w:t>
+                        <w:t>&lt;&lt;articlename</w:t>
+                      </w:r>
+                      <w:r>
+                        <w:rPr>
+                          <w:sz w:val="18"/>
+                          <w:szCs w:val="18"/>
+                          <w:lang w:val="en-US"/>
+                        </w:rPr>
+                        <w:t>3</w:t>
+                      </w:r>
+                      <w:r>
+                        <w:rPr>
+                          <w:sz w:val="18"/>
+                          <w:szCs w:val="18"/>
+                          <w:lang w:val="en-US"/>
+                        </w:rPr>
+                        <w:t>&gt;&gt;</w:t>
                       </w:r>
                     </w:p>
                   </w:txbxContent>
@@ -3122,18 +3151,18 @@
         <mc:AlternateContent>
           <mc:Choice Requires="wps">
             <w:drawing>
-              <wp:anchor distT="0" distB="0" distL="114300" distR="114300" simplePos="0" relativeHeight="251705344" behindDoc="0" locked="0" layoutInCell="1" allowOverlap="1" wp14:anchorId="2529FDDF" wp14:editId="706ACAD2">
+              <wp:anchor distT="0" distB="0" distL="114300" distR="114300" simplePos="0" relativeHeight="251711488" behindDoc="0" locked="0" layoutInCell="1" allowOverlap="1" wp14:anchorId="17BD5FB5" wp14:editId="45BD2140">
                 <wp:simplePos x="0" y="0"/>
                 <wp:positionH relativeFrom="column">
-                  <wp:posOffset>4716780</wp:posOffset>
+                  <wp:posOffset>5427785</wp:posOffset>
                 </wp:positionH>
                 <wp:positionV relativeFrom="paragraph">
-                  <wp:posOffset>180340</wp:posOffset>
+                  <wp:posOffset>165100</wp:posOffset>
                 </wp:positionV>
-                <wp:extent cx="510540" cy="198120"/>
-                <wp:effectExtent l="0" t="0" r="3810" b="0"/>
+                <wp:extent cx="502920" cy="222152"/>
+                <wp:effectExtent l="0" t="0" r="0" b="6985"/>
                 <wp:wrapNone/>
-                <wp:docPr id="12916700" name="Text Box 1"/>
+                <wp:docPr id="1781316147" name="Text Box 1"/>
                 <wp:cNvGraphicFramePr/>
                 <a:graphic xmlns:a="http://schemas.openxmlformats.org/drawingml/2006/main">
                   <a:graphicData uri="http://schemas.microsoft.com/office/word/2010/wordprocessingShape">
@@ -3142,7 +3171,7 @@
                       <wps:spPr bwMode="auto">
                         <a:xfrm>
                           <a:off x="0" y="0"/>
-                          <a:ext cx="510540" cy="198120"/>
+                          <a:ext cx="502920" cy="222152"/>
                         </a:xfrm>
                         <a:prstGeom prst="rect">
                           <a:avLst/>
@@ -3166,7 +3195,7 @@
                                 <w:szCs w:val="18"/>
                                 <w:lang w:val="en-US"/>
                               </w:rPr>
-                              <w:t>&lt;&lt;rwe3&gt;&gt;</w:t>
+                              <w:t>&lt;&lt;nwe3&gt;&gt;</w:t>
                             </w:r>
                           </w:p>
                         </w:txbxContent>
@@ -3191,7 +3220,7 @@
           </mc:Choice>
           <mc:Fallback>
             <w:pict>
-              <v:shape w14:anchorId="2529FDDF" id="_x0000_s1045" type="#_x0000_t202" style="position:absolute;margin-left:371.4pt;margin-top:14.2pt;width:40.2pt;height:15.6pt;z-index:251705344;visibility:visible;mso-wrap-style:square;mso-width-percent:0;mso-height-percent:0;mso-wrap-distance-left:9pt;mso-wrap-distance-top:0;mso-wrap-distance-right:9pt;mso-wrap-distance-bottom:0;mso-position-horizontal:absolute;mso-position-horizontal-relative:text;mso-position-vertical:absolute;mso-position-vertical-relative:text;mso-width-percent:0;mso-height-percent:0;mso-width-relative:margin;mso-height-relative:margin;v-text-anchor:top" o:gfxdata="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" stroked="f">
+              <v:shape w14:anchorId="17BD5FB5" id="_x0000_s1045" type="#_x0000_t202" style="position:absolute;margin-left:427.4pt;margin-top:13pt;width:39.6pt;height:17.5pt;z-index:251711488;visibility:visible;mso-wrap-style:square;mso-width-percent:0;mso-height-percent:0;mso-wrap-distance-left:9pt;mso-wrap-distance-top:0;mso-wrap-distance-right:9pt;mso-wrap-distance-bottom:0;mso-position-horizontal:absolute;mso-position-horizontal-relative:text;mso-position-vertical:absolute;mso-position-vertical-relative:text;mso-width-percent:0;mso-height-percent:0;mso-width-relative:margin;mso-height-relative:margin;v-text-anchor:top" o:gfxdata="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" stroked="f">
                 <v:textbox>
                   <w:txbxContent>
                     <w:p>
@@ -3201,7 +3230,7 @@
                           <w:szCs w:val="18"/>
                           <w:lang w:val="en-US"/>
                         </w:rPr>
-                        <w:t>&lt;&lt;rwe3&gt;&gt;</w:t>
+                        <w:t>&lt;&lt;nwe3&gt;&gt;</w:t>
                       </w:r>
                     </w:p>
                   </w:txbxContent>
@@ -3221,18 +3250,18 @@
         <mc:AlternateContent>
           <mc:Choice Requires="wps">
             <w:drawing>
-              <wp:anchor distT="0" distB="0" distL="114300" distR="114300" simplePos="0" relativeHeight="251695104" behindDoc="0" locked="0" layoutInCell="1" allowOverlap="1" wp14:anchorId="2B926E60" wp14:editId="584075E5">
+              <wp:anchor distT="0" distB="0" distL="114300" distR="114300" simplePos="0" relativeHeight="251705344" behindDoc="0" locked="0" layoutInCell="1" allowOverlap="1" wp14:anchorId="2529FDDF" wp14:editId="7AAA04E0">
                 <wp:simplePos x="0" y="0"/>
                 <wp:positionH relativeFrom="column">
-                  <wp:posOffset>4023360</wp:posOffset>
+                  <wp:posOffset>4718538</wp:posOffset>
                 </wp:positionH>
                 <wp:positionV relativeFrom="paragraph">
-                  <wp:posOffset>180340</wp:posOffset>
+                  <wp:posOffset>165100</wp:posOffset>
                 </wp:positionV>
-                <wp:extent cx="541020" cy="198120"/>
-                <wp:effectExtent l="0" t="0" r="0" b="0"/>
+                <wp:extent cx="510540" cy="215705"/>
+                <wp:effectExtent l="0" t="0" r="3810" b="0"/>
                 <wp:wrapNone/>
-                <wp:docPr id="358404502" name="Text Box 4"/>
+                <wp:docPr id="12916700" name="Text Box 1"/>
                 <wp:cNvGraphicFramePr/>
                 <a:graphic xmlns:a="http://schemas.openxmlformats.org/drawingml/2006/main">
                   <a:graphicData uri="http://schemas.microsoft.com/office/word/2010/wordprocessingShape">
@@ -3241,7 +3270,7 @@
                       <wps:spPr bwMode="auto">
                         <a:xfrm>
                           <a:off x="0" y="0"/>
-                          <a:ext cx="541020" cy="198120"/>
+                          <a:ext cx="510540" cy="215705"/>
                         </a:xfrm>
                         <a:prstGeom prst="rect">
                           <a:avLst/>
@@ -3259,36 +3288,13 @@
                       <wps:txbx>
                         <w:txbxContent>
                           <w:p>
-                            <w:pPr>
+                            <w:r>
                               <w:rPr>
                                 <w:sz w:val="18"/>
                                 <w:szCs w:val="18"/>
                                 <w:lang w:val="en-US"/>
                               </w:rPr>
-                            </w:pPr>
-                            <w:r>
-                              <w:rPr>
-                                <w:sz w:val="18"/>
-                                <w:szCs w:val="18"/>
-                                <w:lang w:val="en-US"/>
-                              </w:rPr>
-                              <w:t>&lt;&lt;grosswe</w:t>
-                            </w:r>
-                            <w:r>
-                              <w:rPr>
-                                <w:sz w:val="18"/>
-                                <w:szCs w:val="18"/>
-                                <w:lang w:val="en-US"/>
-                              </w:rPr>
-                              <w:t>3</w:t>
-                            </w:r>
-                            <w:r>
-                              <w:rPr>
-                                <w:sz w:val="18"/>
-                                <w:szCs w:val="18"/>
-                                <w:lang w:val="en-US"/>
-                              </w:rPr>
-                              <w:t>&gt;&gt;</w:t>
+                              <w:t>&lt;&lt;rwe3&gt;&gt;</w:t>
                             </w:r>
                           </w:p>
                         </w:txbxContent>
@@ -3313,40 +3319,17 @@
           </mc:Choice>
           <mc:Fallback>
             <w:pict>
-              <v:shape w14:anchorId="2B926E60" id="_x0000_s1046" type="#_x0000_t202" style="position:absolute;margin-left:316.8pt;margin-top:14.2pt;width:42.6pt;height:15.6pt;z-index:251695104;visibility:visible;mso-wrap-style:square;mso-width-percent:0;mso-height-percent:0;mso-wrap-distance-left:9pt;mso-wrap-distance-top:0;mso-wrap-distance-right:9pt;mso-wrap-distance-bottom:0;mso-position-horizontal:absolute;mso-position-horizontal-relative:text;mso-position-vertical:absolute;mso-position-vertical-relative:text;mso-width-percent:0;mso-height-percent:0;mso-width-relative:margin;mso-height-relative:margin;v-text-anchor:top" o:gfxdata="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" stroked="f">
+              <v:shape w14:anchorId="2529FDDF" id="_x0000_s1046" type="#_x0000_t202" style="position:absolute;margin-left:371.55pt;margin-top:13pt;width:40.2pt;height:17pt;z-index:251705344;visibility:visible;mso-wrap-style:square;mso-width-percent:0;mso-height-percent:0;mso-wrap-distance-left:9pt;mso-wrap-distance-top:0;mso-wrap-distance-right:9pt;mso-wrap-distance-bottom:0;mso-position-horizontal:absolute;mso-position-horizontal-relative:text;mso-position-vertical:absolute;mso-position-vertical-relative:text;mso-width-percent:0;mso-height-percent:0;mso-width-relative:margin;mso-height-relative:margin;v-text-anchor:top" o:gfxdata="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" stroked="f">
                 <v:textbox>
                   <w:txbxContent>
                     <w:p>
-                      <w:pPr>
+                      <w:r>
                         <w:rPr>
                           <w:sz w:val="18"/>
                           <w:szCs w:val="18"/>
                           <w:lang w:val="en-US"/>
                         </w:rPr>
-                      </w:pPr>
-                      <w:r>
-                        <w:rPr>
-                          <w:sz w:val="18"/>
-                          <w:szCs w:val="18"/>
-                          <w:lang w:val="en-US"/>
-                        </w:rPr>
-                        <w:t>&lt;&lt;grosswe</w:t>
-                      </w:r>
-                      <w:r>
-                        <w:rPr>
-                          <w:sz w:val="18"/>
-                          <w:szCs w:val="18"/>
-                          <w:lang w:val="en-US"/>
-                        </w:rPr>
-                        <w:t>3</w:t>
-                      </w:r>
-                      <w:r>
-                        <w:rPr>
-                          <w:sz w:val="18"/>
-                          <w:szCs w:val="18"/>
-                          <w:lang w:val="en-US"/>
-                        </w:rPr>
-                        <w:t>&gt;&gt;</w:t>
+                        <w:t>&lt;&lt;rwe3&gt;&gt;</w:t>
                       </w:r>
                     </w:p>
                   </w:txbxContent>
@@ -3366,18 +3349,18 @@
         <mc:AlternateContent>
           <mc:Choice Requires="wps">
             <w:drawing>
-              <wp:anchor distT="0" distB="0" distL="114300" distR="114300" simplePos="0" relativeHeight="251686912" behindDoc="0" locked="0" layoutInCell="1" allowOverlap="1" wp14:anchorId="6B679D01" wp14:editId="3E2DFC08">
+              <wp:anchor distT="0" distB="0" distL="114300" distR="114300" simplePos="0" relativeHeight="251695104" behindDoc="0" locked="0" layoutInCell="1" allowOverlap="1" wp14:anchorId="2B926E60" wp14:editId="76E0EE4A">
                 <wp:simplePos x="0" y="0"/>
                 <wp:positionH relativeFrom="column">
-                  <wp:posOffset>3329940</wp:posOffset>
+                  <wp:posOffset>4021015</wp:posOffset>
                 </wp:positionH>
                 <wp:positionV relativeFrom="paragraph">
-                  <wp:posOffset>180340</wp:posOffset>
+                  <wp:posOffset>159238</wp:posOffset>
                 </wp:positionV>
-                <wp:extent cx="487680" cy="198120"/>
-                <wp:effectExtent l="0" t="0" r="7620" b="0"/>
+                <wp:extent cx="541020" cy="228014"/>
+                <wp:effectExtent l="0" t="0" r="0" b="635"/>
                 <wp:wrapNone/>
-                <wp:docPr id="407635310" name="Text Box 3"/>
+                <wp:docPr id="358404502" name="Text Box 4"/>
                 <wp:cNvGraphicFramePr/>
                 <a:graphic xmlns:a="http://schemas.openxmlformats.org/drawingml/2006/main">
                   <a:graphicData uri="http://schemas.microsoft.com/office/word/2010/wordprocessingShape">
@@ -3386,7 +3369,7 @@
                       <wps:spPr bwMode="auto">
                         <a:xfrm>
                           <a:off x="0" y="0"/>
-                          <a:ext cx="487680" cy="198120"/>
+                          <a:ext cx="541020" cy="228014"/>
                         </a:xfrm>
                         <a:prstGeom prst="rect">
                           <a:avLst/>
@@ -3417,7 +3400,7 @@
                                 <w:szCs w:val="18"/>
                                 <w:lang w:val="en-US"/>
                               </w:rPr>
-                              <w:t>&lt;&lt;goldtype</w:t>
+                              <w:t>&lt;&lt;grosswe</w:t>
                             </w:r>
                             <w:r>
                               <w:rPr>
@@ -3425,7 +3408,15 @@
                                 <w:szCs w:val="18"/>
                                 <w:lang w:val="en-US"/>
                               </w:rPr>
-                              <w:t>3&gt;&gt;</w:t>
+                              <w:t>3</w:t>
+                            </w:r>
+                            <w:r>
+                              <w:rPr>
+                                <w:sz w:val="18"/>
+                                <w:szCs w:val="18"/>
+                                <w:lang w:val="en-US"/>
+                              </w:rPr>
+                              <w:t>&gt;&gt;</w:t>
                             </w:r>
                           </w:p>
                         </w:txbxContent>
@@ -3450,7 +3441,7 @@
           </mc:Choice>
           <mc:Fallback>
             <w:pict>
-              <v:shape w14:anchorId="6B679D01" id="_x0000_s1047" type="#_x0000_t202" style="position:absolute;margin-left:262.2pt;margin-top:14.2pt;width:38.4pt;height:15.6pt;z-index:251686912;visibility:visible;mso-wrap-style:square;mso-width-percent:0;mso-height-percent:0;mso-wrap-distance-left:9pt;mso-wrap-distance-top:0;mso-wrap-distance-right:9pt;mso-wrap-distance-bottom:0;mso-position-horizontal:absolute;mso-position-horizontal-relative:text;mso-position-vertical:absolute;mso-position-vertical-relative:text;mso-width-percent:0;mso-height-percent:0;mso-width-relative:margin;mso-height-relative:margin;v-text-anchor:top" o:gfxdata="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" stroked="f">
+              <v:shape w14:anchorId="2B926E60" id="_x0000_s1047" type="#_x0000_t202" style="position:absolute;margin-left:316.6pt;margin-top:12.55pt;width:42.6pt;height:17.95pt;z-index:251695104;visibility:visible;mso-wrap-style:square;mso-width-percent:0;mso-height-percent:0;mso-wrap-distance-left:9pt;mso-wrap-distance-top:0;mso-wrap-distance-right:9pt;mso-wrap-distance-bottom:0;mso-position-horizontal:absolute;mso-position-horizontal-relative:text;mso-position-vertical:absolute;mso-position-vertical-relative:text;mso-width-percent:0;mso-height-percent:0;mso-width-relative:margin;mso-height-relative:margin;v-text-anchor:top" o:gfxdata="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" stroked="f">
                 <v:textbox>
                   <w:txbxContent>
                     <w:p>
@@ -3467,7 +3458,7 @@
                           <w:szCs w:val="18"/>
                           <w:lang w:val="en-US"/>
                         </w:rPr>
-                        <w:t>&lt;&lt;goldtype</w:t>
+                        <w:t>&lt;&lt;grosswe</w:t>
                       </w:r>
                       <w:r>
                         <w:rPr>
@@ -3475,7 +3466,15 @@
                           <w:szCs w:val="18"/>
                           <w:lang w:val="en-US"/>
                         </w:rPr>
-                        <w:t>3&gt;&gt;</w:t>
+                        <w:t>3</w:t>
+                      </w:r>
+                      <w:r>
+                        <w:rPr>
+                          <w:sz w:val="18"/>
+                          <w:szCs w:val="18"/>
+                          <w:lang w:val="en-US"/>
+                        </w:rPr>
+                        <w:t>&gt;&gt;</w:t>
                       </w:r>
                     </w:p>
                   </w:txbxContent>
@@ -3495,7 +3494,136 @@
         <mc:AlternateContent>
           <mc:Choice Requires="wps">
             <w:drawing>
-              <wp:anchor distT="0" distB="0" distL="114300" distR="114300" simplePos="0" relativeHeight="251678720" behindDoc="0" locked="0" layoutInCell="1" allowOverlap="1" wp14:anchorId="40FCDD92" wp14:editId="75396870">
+              <wp:anchor distT="0" distB="0" distL="114300" distR="114300" simplePos="0" relativeHeight="251686912" behindDoc="0" locked="0" layoutInCell="1" allowOverlap="1" wp14:anchorId="6B679D01" wp14:editId="5F27D747">
+                <wp:simplePos x="0" y="0"/>
+                <wp:positionH relativeFrom="column">
+                  <wp:posOffset>3329354</wp:posOffset>
+                </wp:positionH>
+                <wp:positionV relativeFrom="paragraph">
+                  <wp:posOffset>165100</wp:posOffset>
+                </wp:positionV>
+                <wp:extent cx="487680" cy="222152"/>
+                <wp:effectExtent l="0" t="0" r="7620" b="6985"/>
+                <wp:wrapNone/>
+                <wp:docPr id="407635310" name="Text Box 3"/>
+                <wp:cNvGraphicFramePr/>
+                <a:graphic xmlns:a="http://schemas.openxmlformats.org/drawingml/2006/main">
+                  <a:graphicData uri="http://schemas.microsoft.com/office/word/2010/wordprocessingShape">
+                    <wps:wsp>
+                      <wps:cNvSpPr txBox="1"/>
+                      <wps:spPr bwMode="auto">
+                        <a:xfrm>
+                          <a:off x="0" y="0"/>
+                          <a:ext cx="487680" cy="222152"/>
+                        </a:xfrm>
+                        <a:prstGeom prst="rect">
+                          <a:avLst/>
+                        </a:prstGeom>
+                        <a:solidFill>
+                          <a:srgbClr val="FFFFFF"/>
+                        </a:solidFill>
+                        <a:ln w="9525">
+                          <a:noFill/>
+                          <a:miter lim="800000"/>
+                          <a:headEnd/>
+                          <a:tailEnd/>
+                        </a:ln>
+                      </wps:spPr>
+                      <wps:txbx>
+                        <w:txbxContent>
+                          <w:p>
+                            <w:pPr>
+                              <w:rPr>
+                                <w:sz w:val="18"/>
+                                <w:szCs w:val="18"/>
+                                <w:lang w:val="en-US"/>
+                              </w:rPr>
+                            </w:pPr>
+                            <w:r>
+                              <w:rPr>
+                                <w:sz w:val="18"/>
+                                <w:szCs w:val="18"/>
+                                <w:lang w:val="en-US"/>
+                              </w:rPr>
+                              <w:t>&lt;&lt;goldtype</w:t>
+                            </w:r>
+                            <w:r>
+                              <w:rPr>
+                                <w:sz w:val="18"/>
+                                <w:szCs w:val="18"/>
+                                <w:lang w:val="en-US"/>
+                              </w:rPr>
+                              <w:t>3&gt;&gt;</w:t>
+                            </w:r>
+                          </w:p>
+                        </w:txbxContent>
+                      </wps:txbx>
+                      <wps:bodyPr rot="0" spcFirstLastPara="0" vertOverflow="overflow" horzOverflow="overflow" vert="horz" wrap="square" lIns="91440" tIns="45720" rIns="91440" bIns="45720" numCol="1" spcCol="0" rtlCol="0" fromWordArt="0" anchor="t" anchorCtr="0" forceAA="0" compatLnSpc="1">
+                        <a:prstTxWarp prst="textNoShape">
+                          <a:avLst/>
+                        </a:prstTxWarp>
+                        <a:noAutofit/>
+                      </wps:bodyPr>
+                    </wps:wsp>
+                  </a:graphicData>
+                </a:graphic>
+                <wp14:sizeRelH relativeFrom="margin">
+                  <wp14:pctWidth>0</wp14:pctWidth>
+                </wp14:sizeRelH>
+                <wp14:sizeRelV relativeFrom="margin">
+                  <wp14:pctHeight>0</wp14:pctHeight>
+                </wp14:sizeRelV>
+              </wp:anchor>
+            </w:drawing>
+          </mc:Choice>
+          <mc:Fallback>
+            <w:pict>
+              <v:shape w14:anchorId="6B679D01" id="_x0000_s1048" type="#_x0000_t202" style="position:absolute;margin-left:262.15pt;margin-top:13pt;width:38.4pt;height:17.5pt;z-index:251686912;visibility:visible;mso-wrap-style:square;mso-width-percent:0;mso-height-percent:0;mso-wrap-distance-left:9pt;mso-wrap-distance-top:0;mso-wrap-distance-right:9pt;mso-wrap-distance-bottom:0;mso-position-horizontal:absolute;mso-position-horizontal-relative:text;mso-position-vertical:absolute;mso-position-vertical-relative:text;mso-width-percent:0;mso-height-percent:0;mso-width-relative:margin;mso-height-relative:margin;v-text-anchor:top" o:gfxdata="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" stroked="f">
+                <v:textbox>
+                  <w:txbxContent>
+                    <w:p>
+                      <w:pPr>
+                        <w:rPr>
+                          <w:sz w:val="18"/>
+                          <w:szCs w:val="18"/>
+                          <w:lang w:val="en-US"/>
+                        </w:rPr>
+                      </w:pPr>
+                      <w:r>
+                        <w:rPr>
+                          <w:sz w:val="18"/>
+                          <w:szCs w:val="18"/>
+                          <w:lang w:val="en-US"/>
+                        </w:rPr>
+                        <w:t>&lt;&lt;goldtype</w:t>
+                      </w:r>
+                      <w:r>
+                        <w:rPr>
+                          <w:sz w:val="18"/>
+                          <w:szCs w:val="18"/>
+                          <w:lang w:val="en-US"/>
+                        </w:rPr>
+                        <w:t>3&gt;&gt;</w:t>
+                      </w:r>
+                    </w:p>
+                  </w:txbxContent>
+                </v:textbox>
+              </v:shape>
+            </w:pict>
+          </mc:Fallback>
+        </mc:AlternateContent>
+      </w:r>
+      <w:r>
+        <w:rPr>
+          <w:noProof/>
+          <w:sz w:val="20"/>
+          <w:szCs w:val="20"/>
+          <w:lang w:val="en-US"/>
+        </w:rPr>
+        <mc:AlternateContent>
+          <mc:Choice Requires="wps">
+            <w:drawing>
+              <wp:anchor distT="0" distB="0" distL="114300" distR="114300" simplePos="0" relativeHeight="251678720" behindDoc="0" locked="0" layoutInCell="1" allowOverlap="1" wp14:anchorId="40FCDD92" wp14:editId="2F4F4C57">
                 <wp:simplePos x="0" y="0"/>
                 <wp:positionH relativeFrom="column">
                   <wp:posOffset>2819400</wp:posOffset>
@@ -3595,7 +3723,7 @@
           </mc:Choice>
           <mc:Fallback>
             <w:pict>
-              <v:shape w14:anchorId="40FCDD92" id="_x0000_s1048" type="#_x0000_t202" style="position:absolute;margin-left:222pt;margin-top:10.6pt;width:30pt;height:19.8pt;z-index:251678720;visibility:visible;mso-wrap-style:square;mso-width-percent:0;mso-height-percent:0;mso-wrap-distance-left:9pt;mso-wrap-distance-top:0;mso-wrap-distance-right:9pt;mso-wrap-distance-bottom:0;mso-position-horizontal:absolute;mso-position-horizontal-relative:text;mso-position-vertical:absolute;mso-position-vertical-relative:text;mso-width-percent:0;mso-height-percent:0;mso-width-relative:margin;mso-height-relative:margin;v-text-anchor:top" o:gfxdata="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" filled="f" stroked="f">
+              <v:shape w14:anchorId="40FCDD92" id="_x0000_s1049" type="#_x0000_t202" style="position:absolute;margin-left:222pt;margin-top:10.6pt;width:30pt;height:19.8pt;z-index:251678720;visibility:visible;mso-wrap-style:square;mso-width-percent:0;mso-height-percent:0;mso-wrap-distance-left:9pt;mso-wrap-distance-top:0;mso-wrap-distance-right:9pt;mso-wrap-distance-bottom:0;mso-position-horizontal:absolute;mso-position-horizontal-relative:text;mso-position-vertical:absolute;mso-position-vertical-relative:text;mso-width-percent:0;mso-height-percent:0;mso-width-relative:margin;mso-height-relative:margin;v-text-anchor:top" o:gfxdata="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" filled="f" stroked="f">
                 <v:textbox>
                   <w:txbxContent>
                     <w:p>
@@ -3650,6 +3778,178 @@
       </w:r>
       <w:r>
         <w:rPr>
+          <w:sz w:val="18"/>
+          <w:szCs w:val="18"/>
+          <w:lang w:val="en-US"/>
+        </w:rPr>
+        <w:tab/>
+        <w:t xml:space="preserve"> </w:t>
+      </w:r>
+      <w:r>
+        <w:rPr>
+          <w:sz w:val="18"/>
+          <w:szCs w:val="18"/>
+          <w:lang w:val="en-US"/>
+        </w:rPr>
+        <w:t xml:space="preserve"> </w:t>
+      </w:r>
+      <w:r>
+        <w:rPr>
+          <w:sz w:val="18"/>
+          <w:szCs w:val="18"/>
+          <w:lang w:val="en-US"/>
+        </w:rPr>
+        <w:t xml:space="preserve">   </w:t>
+      </w:r>
+      <w:r>
+        <w:rPr>
+          <w:sz w:val="18"/>
+          <w:szCs w:val="18"/>
+          <w:lang w:val="en-US"/>
+        </w:rPr>
+        <w:t xml:space="preserve">      </w:t>
+      </w:r>
+      <w:r>
+        <w:rPr>
+          <w:sz w:val="18"/>
+          <w:szCs w:val="18"/>
+          <w:lang w:val="en-US"/>
+        </w:rPr>
+        <w:tab/>
+        <w:t xml:space="preserve">  </w:t>
+      </w:r>
+      <w:r>
+        <w:rPr>
+          <w:sz w:val="18"/>
+          <w:szCs w:val="18"/>
+          <w:lang w:val="en-US"/>
+        </w:rPr>
+        <w:tab/>
+      </w:r>
+      <w:r>
+        <w:rPr>
+          <w:sz w:val="18"/>
+          <w:szCs w:val="18"/>
+          <w:lang w:val="en-US"/>
+        </w:rPr>
+        <w:tab/>
+      </w:r>
+      <w:r>
+        <w:rPr>
+          <w:sz w:val="18"/>
+          <w:szCs w:val="18"/>
+          <w:lang w:val="en-US"/>
+        </w:rPr>
+        <w:t xml:space="preserve">                                         </w:t>
+      </w:r>
+      <w:r>
+        <w:rPr>
+          <w:sz w:val="18"/>
+          <w:szCs w:val="18"/>
+          <w:lang w:val="en-US"/>
+        </w:rPr>
+        <w:t xml:space="preserve"> </w:t>
+      </w:r>
+      <w:r>
+        <w:rPr>
+          <w:sz w:val="18"/>
+          <w:szCs w:val="18"/>
+          <w:lang w:val="en-US"/>
+        </w:rPr>
+        <w:t xml:space="preserve">                 </w:t>
+      </w:r>
+      <w:r>
+        <w:rPr>
+          <w:sz w:val="18"/>
+          <w:szCs w:val="18"/>
+          <w:lang w:val="en-US"/>
+        </w:rPr>
+        <w:t xml:space="preserve">    </w:t>
+      </w:r>
+      <w:r>
+        <w:rPr>
+          <w:sz w:val="18"/>
+          <w:szCs w:val="18"/>
+          <w:lang w:val="en-US"/>
+        </w:rPr>
+        <w:tab/>
+        <w:t xml:space="preserve">  </w:t>
+      </w:r>
+      <w:r>
+        <w:rPr>
+          <w:sz w:val="18"/>
+          <w:szCs w:val="18"/>
+          <w:lang w:val="en-US"/>
+        </w:rPr>
+        <w:t xml:space="preserve">    </w:t>
+      </w:r>
+      <w:r>
+        <w:rPr>
+          <w:sz w:val="18"/>
+          <w:szCs w:val="18"/>
+          <w:lang w:val="en-US"/>
+        </w:rPr>
+        <w:t xml:space="preserve">   </w:t>
+      </w:r>
+      <w:r>
+        <w:rPr>
+          <w:sz w:val="18"/>
+          <w:szCs w:val="18"/>
+          <w:lang w:val="en-US"/>
+        </w:rPr>
+        <w:tab/>
+      </w:r>
+      <w:r>
+        <w:rPr>
+          <w:sz w:val="18"/>
+          <w:szCs w:val="18"/>
+          <w:lang w:val="en-US"/>
+        </w:rPr>
+        <w:tab/>
+      </w:r>
+      <w:r>
+        <w:rPr>
+          <w:sz w:val="18"/>
+          <w:szCs w:val="18"/>
+          <w:lang w:val="en-US"/>
+        </w:rPr>
+        <w:tab/>
+      </w:r>
+      <w:r>
+        <w:rPr>
+          <w:sz w:val="18"/>
+          <w:szCs w:val="18"/>
+          <w:lang w:val="en-US"/>
+        </w:rPr>
+        <w:t xml:space="preserve"> </w:t>
+      </w:r>
+      <w:r>
+        <w:rPr>
+          <w:sz w:val="18"/>
+          <w:szCs w:val="18"/>
+          <w:lang w:val="en-US"/>
+        </w:rPr>
+        <w:t xml:space="preserve">                                                      </w:t>
+      </w:r>
+    </w:p>
+    <w:p>
+      <w:pPr>
+        <w:tabs>
+          <w:tab w:val="left" w:pos="720"/>
+          <w:tab w:val="left" w:pos="1440"/>
+          <w:tab w:val="left" w:pos="2160"/>
+          <w:tab w:val="left" w:pos="4584"/>
+          <w:tab w:val="left" w:pos="5328"/>
+          <w:tab w:val="left" w:pos="6588"/>
+        </w:tabs>
+        <w:rPr>
+          <w:sz w:val="20"/>
+          <w:szCs w:val="20"/>
+          <w:lang w:val="en-US"/>
+        </w:rPr>
+      </w:pPr>
+      <w:r>
+        <w:rPr>
           <w:noProof/>
           <w:sz w:val="20"/>
           <w:szCs w:val="20"/>
@@ -3658,18 +3958,18 @@
         <mc:AlternateContent>
           <mc:Choice Requires="wps">
             <w:drawing>
-              <wp:anchor distT="0" distB="0" distL="114300" distR="114300" simplePos="0" relativeHeight="251670528" behindDoc="0" locked="0" layoutInCell="1" allowOverlap="1" wp14:anchorId="451090F7" wp14:editId="0AF4724C">
+              <wp:anchor distT="0" distB="0" distL="114300" distR="114300" simplePos="0" relativeHeight="251688960" behindDoc="0" locked="0" layoutInCell="1" allowOverlap="1" wp14:anchorId="73D37167" wp14:editId="10AE0CDC">
                 <wp:simplePos x="0" y="0"/>
                 <wp:positionH relativeFrom="column">
-                  <wp:posOffset>647700</wp:posOffset>
+                  <wp:posOffset>3328670</wp:posOffset>
                 </wp:positionH>
                 <wp:positionV relativeFrom="paragraph">
-                  <wp:posOffset>180340</wp:posOffset>
+                  <wp:posOffset>182245</wp:posOffset>
                 </wp:positionV>
-                <wp:extent cx="1082040" cy="198120"/>
-                <wp:effectExtent l="0" t="0" r="3810" b="0"/>
+                <wp:extent cx="487680" cy="224790"/>
+                <wp:effectExtent l="0" t="0" r="7620" b="3810"/>
                 <wp:wrapNone/>
-                <wp:docPr id="2011967662" name="Text Box 1"/>
+                <wp:docPr id="1801650306" name="Text Box 3"/>
                 <wp:cNvGraphicFramePr/>
                 <a:graphic xmlns:a="http://schemas.openxmlformats.org/drawingml/2006/main">
                   <a:graphicData uri="http://schemas.microsoft.com/office/word/2010/wordprocessingShape">
@@ -3678,7 +3978,7 @@
                       <wps:spPr bwMode="auto">
                         <a:xfrm>
                           <a:off x="0" y="0"/>
-                          <a:ext cx="1082040" cy="198120"/>
+                          <a:ext cx="487680" cy="224790"/>
                         </a:xfrm>
                         <a:prstGeom prst="rect">
                           <a:avLst/>
@@ -3696,21 +3996,20 @@
                       <wps:txbx>
                         <w:txbxContent>
                           <w:p>
-                            <w:r>
+                            <w:pPr>
                               <w:rPr>
                                 <w:sz w:val="18"/>
                                 <w:szCs w:val="18"/>
                                 <w:lang w:val="en-US"/>
                               </w:rPr>
-                              <w:t>&lt;&lt;articlename</w:t>
-                            </w:r>
+                            </w:pPr>
                             <w:r>
                               <w:rPr>
                                 <w:sz w:val="18"/>
                                 <w:szCs w:val="18"/>
                                 <w:lang w:val="en-US"/>
                               </w:rPr>
-                              <w:t>3</w:t>
+                              <w:t>&lt;&lt;goldtype</w:t>
                             </w:r>
                             <w:r>
                               <w:rPr>
@@ -3718,7 +4017,7 @@
                                 <w:szCs w:val="18"/>
                                 <w:lang w:val="en-US"/>
                               </w:rPr>
-                              <w:t>&gt;&gt;</w:t>
+                              <w:t>4&gt;&gt;</w:t>
                             </w:r>
                           </w:p>
                         </w:txbxContent>
@@ -3743,25 +4042,24 @@
           </mc:Choice>
           <mc:Fallback>
             <w:pict>
-              <v:shape w14:anchorId="451090F7" id="_x0000_s1049" type="#_x0000_t202" style="position:absolute;margin-left:51pt;margin-top:14.2pt;width:85.2pt;height:15.6pt;z-index:251670528;visibility:visible;mso-wrap-style:square;mso-width-percent:0;mso-height-percent:0;mso-wrap-distance-left:9pt;mso-wrap-distance-top:0;mso-wrap-distance-right:9pt;mso-wrap-distance-bottom:0;mso-position-horizontal:absolute;mso-position-horizontal-relative:text;mso-position-vertical:absolute;mso-position-vertical-relative:text;mso-width-percent:0;mso-height-percent:0;mso-width-relative:margin;mso-height-relative:margin;v-text-anchor:top" o:gfxdata="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" stroked="f">
+              <v:shape w14:anchorId="73D37167" id="_x0000_s1050" type="#_x0000_t202" style="position:absolute;margin-left:262.1pt;margin-top:14.35pt;width:38.4pt;height:17.7pt;z-index:251688960;visibility:visible;mso-wrap-style:square;mso-width-percent:0;mso-height-percent:0;mso-wrap-distance-left:9pt;mso-wrap-distance-top:0;mso-wrap-distance-right:9pt;mso-wrap-distance-bottom:0;mso-position-horizontal:absolute;mso-position-horizontal-relative:text;mso-position-vertical:absolute;mso-position-vertical-relative:text;mso-width-percent:0;mso-height-percent:0;mso-width-relative:margin;mso-height-relative:margin;v-text-anchor:top" o:gfxdata="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" stroked="f">
                 <v:textbox>
                   <w:txbxContent>
                     <w:p>
-                      <w:r>
+                      <w:pPr>
                         <w:rPr>
                           <w:sz w:val="18"/>
                           <w:szCs w:val="18"/>
                           <w:lang w:val="en-US"/>
                         </w:rPr>
-                        <w:t>&lt;&lt;articlename</w:t>
-                      </w:r>
+                      </w:pPr>
                       <w:r>
                         <w:rPr>
                           <w:sz w:val="18"/>
                           <w:szCs w:val="18"/>
                           <w:lang w:val="en-US"/>
                         </w:rPr>
-                        <w:t>3</w:t>
+                        <w:t>&lt;&lt;goldtype</w:t>
                       </w:r>
                       <w:r>
                         <w:rPr>
@@ -3769,7 +4067,7 @@
                           <w:szCs w:val="18"/>
                           <w:lang w:val="en-US"/>
                         </w:rPr>
-                        <w:t>&gt;&gt;</w:t>
+                        <w:t>4&gt;&gt;</w:t>
                       </w:r>
                     </w:p>
                   </w:txbxContent>
@@ -3781,178 +4079,6 @@
       </w:r>
       <w:r>
         <w:rPr>
-          <w:sz w:val="18"/>
-          <w:szCs w:val="18"/>
-          <w:lang w:val="en-US"/>
-        </w:rPr>
-        <w:tab/>
-        <w:t xml:space="preserve"> </w:t>
-      </w:r>
-      <w:r>
-        <w:rPr>
-          <w:sz w:val="18"/>
-          <w:szCs w:val="18"/>
-          <w:lang w:val="en-US"/>
-        </w:rPr>
-        <w:t xml:space="preserve"> </w:t>
-      </w:r>
-      <w:r>
-        <w:rPr>
-          <w:sz w:val="18"/>
-          <w:szCs w:val="18"/>
-          <w:lang w:val="en-US"/>
-        </w:rPr>
-        <w:t xml:space="preserve">   </w:t>
-      </w:r>
-      <w:r>
-        <w:rPr>
-          <w:sz w:val="18"/>
-          <w:szCs w:val="18"/>
-          <w:lang w:val="en-US"/>
-        </w:rPr>
-        <w:t xml:space="preserve">      </w:t>
-      </w:r>
-      <w:r>
-        <w:rPr>
-          <w:sz w:val="18"/>
-          <w:szCs w:val="18"/>
-          <w:lang w:val="en-US"/>
-        </w:rPr>
-        <w:tab/>
-        <w:t xml:space="preserve">  </w:t>
-      </w:r>
-      <w:r>
-        <w:rPr>
-          <w:sz w:val="18"/>
-          <w:szCs w:val="18"/>
-          <w:lang w:val="en-US"/>
-        </w:rPr>
-        <w:tab/>
-      </w:r>
-      <w:r>
-        <w:rPr>
-          <w:sz w:val="18"/>
-          <w:szCs w:val="18"/>
-          <w:lang w:val="en-US"/>
-        </w:rPr>
-        <w:tab/>
-      </w:r>
-      <w:r>
-        <w:rPr>
-          <w:sz w:val="18"/>
-          <w:szCs w:val="18"/>
-          <w:lang w:val="en-US"/>
-        </w:rPr>
-        <w:t xml:space="preserve">                                         </w:t>
-      </w:r>
-      <w:r>
-        <w:rPr>
-          <w:sz w:val="18"/>
-          <w:szCs w:val="18"/>
-          <w:lang w:val="en-US"/>
-        </w:rPr>
-        <w:t xml:space="preserve"> </w:t>
-      </w:r>
-      <w:r>
-        <w:rPr>
-          <w:sz w:val="18"/>
-          <w:szCs w:val="18"/>
-          <w:lang w:val="en-US"/>
-        </w:rPr>
-        <w:t xml:space="preserve">                 </w:t>
-      </w:r>
-      <w:r>
-        <w:rPr>
-          <w:sz w:val="18"/>
-          <w:szCs w:val="18"/>
-          <w:lang w:val="en-US"/>
-        </w:rPr>
-        <w:t xml:space="preserve">    </w:t>
-      </w:r>
-      <w:r>
-        <w:rPr>
-          <w:sz w:val="18"/>
-          <w:szCs w:val="18"/>
-          <w:lang w:val="en-US"/>
-        </w:rPr>
-        <w:tab/>
-        <w:t xml:space="preserve">  </w:t>
-      </w:r>
-      <w:r>
-        <w:rPr>
-          <w:sz w:val="18"/>
-          <w:szCs w:val="18"/>
-          <w:lang w:val="en-US"/>
-        </w:rPr>
-        <w:t xml:space="preserve">    </w:t>
-      </w:r>
-      <w:r>
-        <w:rPr>
-          <w:sz w:val="18"/>
-          <w:szCs w:val="18"/>
-          <w:lang w:val="en-US"/>
-        </w:rPr>
-        <w:t xml:space="preserve">   </w:t>
-      </w:r>
-      <w:r>
-        <w:rPr>
-          <w:sz w:val="18"/>
-          <w:szCs w:val="18"/>
-          <w:lang w:val="en-US"/>
-        </w:rPr>
-        <w:tab/>
-      </w:r>
-      <w:r>
-        <w:rPr>
-          <w:sz w:val="18"/>
-          <w:szCs w:val="18"/>
-          <w:lang w:val="en-US"/>
-        </w:rPr>
-        <w:tab/>
-      </w:r>
-      <w:r>
-        <w:rPr>
-          <w:sz w:val="18"/>
-          <w:szCs w:val="18"/>
-          <w:lang w:val="en-US"/>
-        </w:rPr>
-        <w:tab/>
-      </w:r>
-      <w:r>
-        <w:rPr>
-          <w:sz w:val="18"/>
-          <w:szCs w:val="18"/>
-          <w:lang w:val="en-US"/>
-        </w:rPr>
-        <w:t xml:space="preserve"> </w:t>
-      </w:r>
-      <w:r>
-        <w:rPr>
-          <w:sz w:val="18"/>
-          <w:szCs w:val="18"/>
-          <w:lang w:val="en-US"/>
-        </w:rPr>
-        <w:t xml:space="preserve">                                                      </w:t>
-      </w:r>
-    </w:p>
-    <w:p>
-      <w:pPr>
-        <w:tabs>
-          <w:tab w:val="left" w:pos="720"/>
-          <w:tab w:val="left" w:pos="1440"/>
-          <w:tab w:val="left" w:pos="2160"/>
-          <w:tab w:val="left" w:pos="4584"/>
-          <w:tab w:val="left" w:pos="5328"/>
-          <w:tab w:val="left" w:pos="6588"/>
-        </w:tabs>
-        <w:rPr>
-          <w:sz w:val="20"/>
-          <w:szCs w:val="20"/>
-          <w:lang w:val="en-US"/>
-        </w:rPr>
-      </w:pPr>
-      <w:r>
-        <w:rPr>
           <w:noProof/>
           <w:sz w:val="20"/>
           <w:szCs w:val="20"/>
@@ -3961,15 +4087,161 @@
         <mc:AlternateContent>
           <mc:Choice Requires="wps">
             <w:drawing>
-              <wp:anchor distT="0" distB="0" distL="114300" distR="114300" simplePos="0" relativeHeight="251713536" behindDoc="0" locked="0" layoutInCell="1" allowOverlap="1" wp14:anchorId="1EE61703" wp14:editId="0949FF44">
+              <wp:anchor distT="0" distB="0" distL="114300" distR="114300" simplePos="0" relativeHeight="251672576" behindDoc="0" locked="0" layoutInCell="1" allowOverlap="1" wp14:anchorId="69F1529A" wp14:editId="14A5EF99">
                 <wp:simplePos x="0" y="0"/>
                 <wp:positionH relativeFrom="column">
-                  <wp:posOffset>5425440</wp:posOffset>
+                  <wp:posOffset>650631</wp:posOffset>
                 </wp:positionH>
                 <wp:positionV relativeFrom="paragraph">
-                  <wp:posOffset>194945</wp:posOffset>
+                  <wp:posOffset>170913</wp:posOffset>
                 </wp:positionV>
-                <wp:extent cx="502920" cy="213360"/>
+                <wp:extent cx="1082040" cy="236220"/>
+                <wp:effectExtent l="0" t="0" r="3810" b="0"/>
+                <wp:wrapNone/>
+                <wp:docPr id="328989126" name="Text Box 1"/>
+                <wp:cNvGraphicFramePr/>
+                <a:graphic xmlns:a="http://schemas.openxmlformats.org/drawingml/2006/main">
+                  <a:graphicData uri="http://schemas.microsoft.com/office/word/2010/wordprocessingShape">
+                    <wps:wsp>
+                      <wps:cNvSpPr txBox="1"/>
+                      <wps:spPr bwMode="auto">
+                        <a:xfrm>
+                          <a:off x="0" y="0"/>
+                          <a:ext cx="1082040" cy="236220"/>
+                        </a:xfrm>
+                        <a:prstGeom prst="rect">
+                          <a:avLst/>
+                        </a:prstGeom>
+                        <a:solidFill>
+                          <a:srgbClr val="FFFFFF"/>
+                        </a:solidFill>
+                        <a:ln w="9525">
+                          <a:noFill/>
+                          <a:miter lim="800000"/>
+                          <a:headEnd/>
+                          <a:tailEnd/>
+                        </a:ln>
+                      </wps:spPr>
+                      <wps:txbx>
+                        <w:txbxContent>
+                          <w:p>
+                            <w:pPr>
+                              <w:jc w:val="both"/>
+                              <w:rPr>
+                                <w:sz w:val="18"/>
+                                <w:szCs w:val="18"/>
+                                <w:lang w:val="en-US"/>
+                              </w:rPr>
+                            </w:pPr>
+                            <w:r>
+                              <w:rPr>
+                                <w:sz w:val="18"/>
+                                <w:szCs w:val="18"/>
+                                <w:lang w:val="en-US"/>
+                              </w:rPr>
+                              <w:t>&lt;&lt;articlename</w:t>
+                            </w:r>
+                            <w:r>
+                              <w:rPr>
+                                <w:sz w:val="18"/>
+                                <w:szCs w:val="18"/>
+                                <w:lang w:val="en-US"/>
+                              </w:rPr>
+                              <w:t>4</w:t>
+                            </w:r>
+                            <w:r>
+                              <w:rPr>
+                                <w:sz w:val="18"/>
+                                <w:szCs w:val="18"/>
+                                <w:lang w:val="en-US"/>
+                              </w:rPr>
+                              <w:t>&gt;&gt;</w:t>
+                            </w:r>
+                          </w:p>
+                          <w:p/>
+                        </w:txbxContent>
+                      </wps:txbx>
+                      <wps:bodyPr rot="0" spcFirstLastPara="0" vertOverflow="overflow" horzOverflow="overflow" vert="horz" wrap="square" lIns="91440" tIns="45720" rIns="91440" bIns="45720" numCol="1" spcCol="0" rtlCol="0" fromWordArt="0" anchor="t" anchorCtr="0" forceAA="0" compatLnSpc="1">
+                        <a:prstTxWarp prst="textNoShape">
+                          <a:avLst/>
+                        </a:prstTxWarp>
+                        <a:noAutofit/>
+                      </wps:bodyPr>
+                    </wps:wsp>
+                  </a:graphicData>
+                </a:graphic>
+                <wp14:sizeRelV relativeFrom="margin">
+                  <wp14:pctHeight>0</wp14:pctHeight>
+                </wp14:sizeRelV>
+              </wp:anchor>
+            </w:drawing>
+          </mc:Choice>
+          <mc:Fallback>
+            <w:pict>
+              <v:shape w14:anchorId="69F1529A" id="_x0000_s1051" type="#_x0000_t202" style="position:absolute;margin-left:51.25pt;margin-top:13.45pt;width:85.2pt;height:18.6pt;z-index:251672576;visibility:visible;mso-wrap-style:square;mso-height-percent:0;mso-wrap-distance-left:9pt;mso-wrap-distance-top:0;mso-wrap-distance-right:9pt;mso-wrap-distance-bottom:0;mso-position-horizontal:absolute;mso-position-horizontal-relative:text;mso-position-vertical:absolute;mso-position-vertical-relative:text;mso-height-percent:0;mso-height-relative:margin;v-text-anchor:top" o:gfxdata="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" stroked="f">
+                <v:textbox>
+                  <w:txbxContent>
+                    <w:p>
+                      <w:pPr>
+                        <w:jc w:val="both"/>
+                        <w:rPr>
+                          <w:sz w:val="18"/>
+                          <w:szCs w:val="18"/>
+                          <w:lang w:val="en-US"/>
+                        </w:rPr>
+                      </w:pPr>
+                      <w:r>
+                        <w:rPr>
+                          <w:sz w:val="18"/>
+                          <w:szCs w:val="18"/>
+                          <w:lang w:val="en-US"/>
+                        </w:rPr>
+                        <w:t>&lt;&lt;articlename</w:t>
+                      </w:r>
+                      <w:r>
+                        <w:rPr>
+                          <w:sz w:val="18"/>
+                          <w:szCs w:val="18"/>
+                          <w:lang w:val="en-US"/>
+                        </w:rPr>
+                        <w:t>4</w:t>
+                      </w:r>
+                      <w:r>
+                        <w:rPr>
+                          <w:sz w:val="18"/>
+                          <w:szCs w:val="18"/>
+                          <w:lang w:val="en-US"/>
+                        </w:rPr>
+                        <w:t>&gt;&gt;</w:t>
+                      </w:r>
+                    </w:p>
+                    <w:p/>
+                  </w:txbxContent>
+                </v:textbox>
+              </v:shape>
+            </w:pict>
+          </mc:Fallback>
+        </mc:AlternateContent>
+      </w:r>
+      <w:r>
+        <w:rPr>
+          <w:noProof/>
+          <w:sz w:val="20"/>
+          <w:szCs w:val="20"/>
+          <w:lang w:val="en-US"/>
+        </w:rPr>
+        <mc:AlternateContent>
+          <mc:Choice Requires="wps">
+            <w:drawing>
+              <wp:anchor distT="0" distB="0" distL="114300" distR="114300" simplePos="0" relativeHeight="251713536" behindDoc="0" locked="0" layoutInCell="1" allowOverlap="1" wp14:anchorId="1EE61703" wp14:editId="41DD54C6">
+                <wp:simplePos x="0" y="0"/>
+                <wp:positionH relativeFrom="column">
+                  <wp:posOffset>5427785</wp:posOffset>
+                </wp:positionH>
+                <wp:positionV relativeFrom="paragraph">
+                  <wp:posOffset>170912</wp:posOffset>
+                </wp:positionV>
+                <wp:extent cx="502920" cy="236513"/>
                 <wp:effectExtent l="0" t="0" r="0" b="0"/>
                 <wp:wrapNone/>
                 <wp:docPr id="1848493606" name="Text Box 1"/>
@@ -3981,7 +4253,7 @@
                       <wps:spPr bwMode="auto">
                         <a:xfrm>
                           <a:off x="0" y="0"/>
-                          <a:ext cx="502920" cy="213360"/>
+                          <a:ext cx="502920" cy="236513"/>
                         </a:xfrm>
                         <a:prstGeom prst="rect">
                           <a:avLst/>
@@ -4030,7 +4302,7 @@
           </mc:Choice>
           <mc:Fallback>
             <w:pict>
-              <v:shape w14:anchorId="1EE61703" id="_x0000_s1050" type="#_x0000_t202" style="position:absolute;margin-left:427.2pt;margin-top:15.35pt;width:39.6pt;height:16.8pt;z-index:251713536;visibility:visible;mso-wrap-style:square;mso-width-percent:0;mso-height-percent:0;mso-wrap-distance-left:9pt;mso-wrap-distance-top:0;mso-wrap-distance-right:9pt;mso-wrap-distance-bottom:0;mso-position-horizontal:absolute;mso-position-horizontal-relative:text;mso-position-vertical:absolute;mso-position-vertical-relative:text;mso-width-percent:0;mso-height-percent:0;mso-width-relative:margin;mso-height-relative:margin;v-text-anchor:top" o:gfxdata="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" stroked="f">
+              <v:shape w14:anchorId="1EE61703" id="_x0000_s1052" type="#_x0000_t202" style="position:absolute;margin-left:427.4pt;margin-top:13.45pt;width:39.6pt;height:18.6pt;z-index:251713536;visibility:visible;mso-wrap-style:square;mso-width-percent:0;mso-height-percent:0;mso-wrap-distance-left:9pt;mso-wrap-distance-top:0;mso-wrap-distance-right:9pt;mso-wrap-distance-bottom:0;mso-position-horizontal:absolute;mso-position-horizontal-relative:text;mso-position-vertical:absolute;mso-position-vertical-relative:text;mso-width-percent:0;mso-height-percent:0;mso-width-relative:margin;mso-height-relative:margin;v-text-anchor:top" o:gfxdata="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" stroked="f">
                 <v:textbox>
                   <w:txbxContent>
                     <w:p>
@@ -4060,15 +4332,15 @@
         <mc:AlternateContent>
           <mc:Choice Requires="wps">
             <w:drawing>
-              <wp:anchor distT="0" distB="0" distL="114300" distR="114300" simplePos="0" relativeHeight="251703296" behindDoc="0" locked="0" layoutInCell="1" allowOverlap="1" wp14:anchorId="0852650E" wp14:editId="7B47AB57">
+              <wp:anchor distT="0" distB="0" distL="114300" distR="114300" simplePos="0" relativeHeight="251703296" behindDoc="0" locked="0" layoutInCell="1" allowOverlap="1" wp14:anchorId="0852650E" wp14:editId="2975FAB8">
                 <wp:simplePos x="0" y="0"/>
                 <wp:positionH relativeFrom="column">
-                  <wp:posOffset>4716780</wp:posOffset>
+                  <wp:posOffset>4718538</wp:posOffset>
                 </wp:positionH>
                 <wp:positionV relativeFrom="paragraph">
-                  <wp:posOffset>202565</wp:posOffset>
+                  <wp:posOffset>182636</wp:posOffset>
                 </wp:positionV>
-                <wp:extent cx="548640" cy="190500"/>
+                <wp:extent cx="548640" cy="211601"/>
                 <wp:effectExtent l="0" t="0" r="3810" b="0"/>
                 <wp:wrapNone/>
                 <wp:docPr id="3295740" name="Text Box 1"/>
@@ -4080,7 +4352,7 @@
                       <wps:spPr bwMode="auto">
                         <a:xfrm>
                           <a:off x="0" y="0"/>
-                          <a:ext cx="548640" cy="190500"/>
+                          <a:ext cx="548640" cy="211601"/>
                         </a:xfrm>
                         <a:prstGeom prst="rect">
                           <a:avLst/>
@@ -4129,7 +4401,7 @@
           </mc:Choice>
           <mc:Fallback>
             <w:pict>
-              <v:shape w14:anchorId="0852650E" id="_x0000_s1051" type="#_x0000_t202" style="position:absolute;margin-left:371.4pt;margin-top:15.95pt;width:43.2pt;height:15pt;z-index:251703296;visibility:visible;mso-wrap-style:square;mso-width-percent:0;mso-height-percent:0;mso-wrap-distance-left:9pt;mso-wrap-distance-top:0;mso-wrap-distance-right:9pt;mso-wrap-distance-bottom:0;mso-position-horizontal:absolute;mso-position-horizontal-relative:text;mso-position-vertical:absolute;mso-position-vertical-relative:text;mso-width-percent:0;mso-height-percent:0;mso-width-relative:margin;mso-height-relative:margin;v-text-anchor:top" o:gfxdata="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" stroked="f">
+              <v:shape w14:anchorId="0852650E" id="_x0000_s1053" type="#_x0000_t202" style="position:absolute;margin-left:371.55pt;margin-top:14.4pt;width:43.2pt;height:16.65pt;z-index:251703296;visibility:visible;mso-wrap-style:square;mso-width-percent:0;mso-height-percent:0;mso-wrap-distance-left:9pt;mso-wrap-distance-top:0;mso-wrap-distance-right:9pt;mso-wrap-distance-bottom:0;mso-position-horizontal:absolute;mso-position-horizontal-relative:text;mso-position-vertical:absolute;mso-position-vertical-relative:text;mso-width-percent:0;mso-height-percent:0;mso-width-relative:margin;mso-height-relative:margin;v-text-anchor:top" o:gfxdata="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" stroked="f">
                 <v:textbox>
                   <w:txbxContent>
                     <w:p>
@@ -4159,15 +4431,15 @@
         <mc:AlternateContent>
           <mc:Choice Requires="wps">
             <w:drawing>
-              <wp:anchor distT="0" distB="0" distL="114300" distR="114300" simplePos="0" relativeHeight="251697152" behindDoc="0" locked="0" layoutInCell="1" allowOverlap="1" wp14:anchorId="1DD096F3" wp14:editId="1CAFB1C0">
+              <wp:anchor distT="0" distB="0" distL="114300" distR="114300" simplePos="0" relativeHeight="251697152" behindDoc="0" locked="0" layoutInCell="1" allowOverlap="1" wp14:anchorId="1DD096F3" wp14:editId="4DC5BB60">
                 <wp:simplePos x="0" y="0"/>
                 <wp:positionH relativeFrom="column">
-                  <wp:posOffset>4030980</wp:posOffset>
+                  <wp:posOffset>4032738</wp:posOffset>
                 </wp:positionH>
                 <wp:positionV relativeFrom="paragraph">
-                  <wp:posOffset>187325</wp:posOffset>
+                  <wp:posOffset>182635</wp:posOffset>
                 </wp:positionV>
-                <wp:extent cx="533400" cy="205740"/>
+                <wp:extent cx="533400" cy="225083"/>
                 <wp:effectExtent l="0" t="0" r="0" b="3810"/>
                 <wp:wrapNone/>
                 <wp:docPr id="1714375878" name="Text Box 4"/>
@@ -4179,7 +4451,7 @@
                       <wps:spPr bwMode="auto">
                         <a:xfrm>
                           <a:off x="0" y="0"/>
-                          <a:ext cx="533400" cy="205740"/>
+                          <a:ext cx="533400" cy="225083"/>
                         </a:xfrm>
                         <a:prstGeom prst="rect">
                           <a:avLst/>
@@ -4251,7 +4523,7 @@
           </mc:Choice>
           <mc:Fallback>
             <w:pict>
-              <v:shape w14:anchorId="1DD096F3" id="_x0000_s1052" type="#_x0000_t202" style="position:absolute;margin-left:317.4pt;margin-top:14.75pt;width:42pt;height:16.2pt;z-index:251697152;visibility:visible;mso-wrap-style:square;mso-width-percent:0;mso-height-percent:0;mso-wrap-distance-left:9pt;mso-wrap-distance-top:0;mso-wrap-distance-right:9pt;mso-wrap-distance-bottom:0;mso-position-horizontal:absolute;mso-position-horizontal-relative:text;mso-position-vertical:absolute;mso-position-vertical-relative:text;mso-width-percent:0;mso-height-percent:0;mso-width-relative:margin;mso-height-relative:margin;v-text-anchor:top" o:gfxdata="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" stroked="f">
+              <v:shape w14:anchorId="1DD096F3" id="_x0000_s1054" type="#_x0000_t202" style="position:absolute;margin-left:317.55pt;margin-top:14.4pt;width:42pt;height:17.7pt;z-index:251697152;visibility:visible;mso-wrap-style:square;mso-width-percent:0;mso-height-percent:0;mso-wrap-distance-left:9pt;mso-wrap-distance-top:0;mso-wrap-distance-right:9pt;mso-wrap-distance-bottom:0;mso-position-horizontal:absolute;mso-position-horizontal-relative:text;mso-position-vertical:absolute;mso-position-vertical-relative:text;mso-width-percent:0;mso-height-percent:0;mso-width-relative:margin;mso-height-relative:margin;v-text-anchor:top" o:gfxdata="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" stroked="f">
                 <v:textbox>
                   <w:txbxContent>
                     <w:p>
@@ -4304,136 +4576,7 @@
         <mc:AlternateContent>
           <mc:Choice Requires="wps">
             <w:drawing>
-              <wp:anchor distT="0" distB="0" distL="114300" distR="114300" simplePos="0" relativeHeight="251688960" behindDoc="0" locked="0" layoutInCell="1" allowOverlap="1" wp14:anchorId="73D37167" wp14:editId="73A9F426">
-                <wp:simplePos x="0" y="0"/>
-                <wp:positionH relativeFrom="column">
-                  <wp:posOffset>3307080</wp:posOffset>
-                </wp:positionH>
-                <wp:positionV relativeFrom="paragraph">
-                  <wp:posOffset>187325</wp:posOffset>
-                </wp:positionV>
-                <wp:extent cx="487680" cy="205740"/>
-                <wp:effectExtent l="0" t="0" r="7620" b="3810"/>
-                <wp:wrapNone/>
-                <wp:docPr id="1801650306" name="Text Box 3"/>
-                <wp:cNvGraphicFramePr/>
-                <a:graphic xmlns:a="http://schemas.openxmlformats.org/drawingml/2006/main">
-                  <a:graphicData uri="http://schemas.microsoft.com/office/word/2010/wordprocessingShape">
-                    <wps:wsp>
-                      <wps:cNvSpPr txBox="1"/>
-                      <wps:spPr bwMode="auto">
-                        <a:xfrm>
-                          <a:off x="0" y="0"/>
-                          <a:ext cx="487680" cy="205740"/>
-                        </a:xfrm>
-                        <a:prstGeom prst="rect">
-                          <a:avLst/>
-                        </a:prstGeom>
-                        <a:solidFill>
-                          <a:srgbClr val="FFFFFF"/>
-                        </a:solidFill>
-                        <a:ln w="9525">
-                          <a:noFill/>
-                          <a:miter lim="800000"/>
-                          <a:headEnd/>
-                          <a:tailEnd/>
-                        </a:ln>
-                      </wps:spPr>
-                      <wps:txbx>
-                        <w:txbxContent>
-                          <w:p>
-                            <w:pPr>
-                              <w:rPr>
-                                <w:sz w:val="18"/>
-                                <w:szCs w:val="18"/>
-                                <w:lang w:val="en-US"/>
-                              </w:rPr>
-                            </w:pPr>
-                            <w:r>
-                              <w:rPr>
-                                <w:sz w:val="18"/>
-                                <w:szCs w:val="18"/>
-                                <w:lang w:val="en-US"/>
-                              </w:rPr>
-                              <w:t>&lt;&lt;goldtype</w:t>
-                            </w:r>
-                            <w:r>
-                              <w:rPr>
-                                <w:sz w:val="18"/>
-                                <w:szCs w:val="18"/>
-                                <w:lang w:val="en-US"/>
-                              </w:rPr>
-                              <w:t>4&gt;&gt;</w:t>
-                            </w:r>
-                          </w:p>
-                        </w:txbxContent>
-                      </wps:txbx>
-                      <wps:bodyPr rot="0" spcFirstLastPara="0" vertOverflow="overflow" horzOverflow="overflow" vert="horz" wrap="square" lIns="91440" tIns="45720" rIns="91440" bIns="45720" numCol="1" spcCol="0" rtlCol="0" fromWordArt="0" anchor="t" anchorCtr="0" forceAA="0" compatLnSpc="1">
-                        <a:prstTxWarp prst="textNoShape">
-                          <a:avLst/>
-                        </a:prstTxWarp>
-                        <a:noAutofit/>
-                      </wps:bodyPr>
-                    </wps:wsp>
-                  </a:graphicData>
-                </a:graphic>
-                <wp14:sizeRelH relativeFrom="margin">
-                  <wp14:pctWidth>0</wp14:pctWidth>
-                </wp14:sizeRelH>
-                <wp14:sizeRelV relativeFrom="margin">
-                  <wp14:pctHeight>0</wp14:pctHeight>
-                </wp14:sizeRelV>
-              </wp:anchor>
-            </w:drawing>
-          </mc:Choice>
-          <mc:Fallback>
-            <w:pict>
-              <v:shape w14:anchorId="73D37167" id="_x0000_s1053" type="#_x0000_t202" style="position:absolute;margin-left:260.4pt;margin-top:14.75pt;width:38.4pt;height:16.2pt;z-index:251688960;visibility:visible;mso-wrap-style:square;mso-width-percent:0;mso-height-percent:0;mso-wrap-distance-left:9pt;mso-wrap-distance-top:0;mso-wrap-distance-right:9pt;mso-wrap-distance-bottom:0;mso-position-horizontal:absolute;mso-position-horizontal-relative:text;mso-position-vertical:absolute;mso-position-vertical-relative:text;mso-width-percent:0;mso-height-percent:0;mso-width-relative:margin;mso-height-relative:margin;v-text-anchor:top" o:gfxdata="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" stroked="f">
-                <v:textbox>
-                  <w:txbxContent>
-                    <w:p>
-                      <w:pPr>
-                        <w:rPr>
-                          <w:sz w:val="18"/>
-                          <w:szCs w:val="18"/>
-                          <w:lang w:val="en-US"/>
-                        </w:rPr>
-                      </w:pPr>
-                      <w:r>
-                        <w:rPr>
-                          <w:sz w:val="18"/>
-                          <w:szCs w:val="18"/>
-                          <w:lang w:val="en-US"/>
-                        </w:rPr>
-                        <w:t>&lt;&lt;goldtype</w:t>
-                      </w:r>
-                      <w:r>
-                        <w:rPr>
-                          <w:sz w:val="18"/>
-                          <w:szCs w:val="18"/>
-                          <w:lang w:val="en-US"/>
-                        </w:rPr>
-                        <w:t>4&gt;&gt;</w:t>
-                      </w:r>
-                    </w:p>
-                  </w:txbxContent>
-                </v:textbox>
-              </v:shape>
-            </w:pict>
-          </mc:Fallback>
-        </mc:AlternateContent>
-      </w:r>
-      <w:r>
-        <w:rPr>
-          <w:noProof/>
-          <w:sz w:val="20"/>
-          <w:szCs w:val="20"/>
-          <w:lang w:val="en-US"/>
-        </w:rPr>
-        <mc:AlternateContent>
-          <mc:Choice Requires="wps">
-            <w:drawing>
-              <wp:anchor distT="0" distB="0" distL="114300" distR="114300" simplePos="0" relativeHeight="251680768" behindDoc="0" locked="0" layoutInCell="1" allowOverlap="1" wp14:anchorId="41943488" wp14:editId="223B11F2">
+              <wp:anchor distT="0" distB="0" distL="114300" distR="114300" simplePos="0" relativeHeight="251680768" behindDoc="0" locked="0" layoutInCell="1" allowOverlap="1" wp14:anchorId="41943488" wp14:editId="0C437AC5">
                 <wp:simplePos x="0" y="0"/>
                 <wp:positionH relativeFrom="column">
                   <wp:posOffset>2819400</wp:posOffset>
@@ -4533,7 +4676,7 @@
           </mc:Choice>
           <mc:Fallback>
             <w:pict>
-              <v:shape w14:anchorId="41943488" id="_x0000_s1054" type="#_x0000_t202" style="position:absolute;margin-left:222pt;margin-top:14.75pt;width:30.6pt;height:19.8pt;z-index:251680768;visibility:visible;mso-wrap-style:square;mso-width-percent:0;mso-height-percent:0;mso-wrap-distance-left:9pt;mso-wrap-distance-top:0;mso-wrap-distance-right:9pt;mso-wrap-distance-bottom:0;mso-position-horizontal:absolute;mso-position-horizontal-relative:text;mso-position-vertical:absolute;mso-position-vertical-relative:text;mso-width-percent:0;mso-height-percent:0;mso-width-relative:margin;mso-height-relative:margin;v-text-anchor:top" o:gfxdata="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" filled="f" stroked="f">
+              <v:shape w14:anchorId="41943488" id="_x0000_s1055" type="#_x0000_t202" style="position:absolute;margin-left:222pt;margin-top:14.75pt;width:30.6pt;height:19.8pt;z-index:251680768;visibility:visible;mso-wrap-style:square;mso-width-percent:0;mso-height-percent:0;mso-wrap-distance-left:9pt;mso-wrap-distance-top:0;mso-wrap-distance-right:9pt;mso-wrap-distance-bottom:0;mso-position-horizontal:absolute;mso-position-horizontal-relative:text;mso-position-vertical:absolute;mso-position-vertical-relative:text;mso-width-percent:0;mso-height-percent:0;mso-width-relative:margin;mso-height-relative:margin;v-text-anchor:top" o:gfxdata="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" filled="f" stroked="f">
                 <v:textbox>
                   <w:txbxContent>
                     <w:p>
@@ -4588,6 +4731,81 @@
       </w:r>
       <w:r>
         <w:rPr>
+          <w:sz w:val="18"/>
+          <w:szCs w:val="18"/>
+          <w:lang w:val="en-US"/>
+        </w:rPr>
+        <w:tab/>
+      </w:r>
+      <w:r>
+        <w:rPr>
+          <w:sz w:val="18"/>
+          <w:szCs w:val="18"/>
+          <w:lang w:val="en-US"/>
+        </w:rPr>
+        <w:t xml:space="preserve">           </w:t>
+      </w:r>
+      <w:r>
+        <w:rPr>
+          <w:sz w:val="18"/>
+          <w:szCs w:val="18"/>
+          <w:lang w:val="en-US"/>
+        </w:rPr>
+        <w:tab/>
+      </w:r>
+      <w:r>
+        <w:rPr>
+          <w:sz w:val="18"/>
+          <w:szCs w:val="18"/>
+          <w:lang w:val="en-US"/>
+        </w:rPr>
+        <w:tab/>
+      </w:r>
+      <w:r>
+        <w:rPr>
+          <w:sz w:val="18"/>
+          <w:szCs w:val="18"/>
+          <w:lang w:val="en-US"/>
+        </w:rPr>
+        <w:tab/>
+      </w:r>
+      <w:r>
+        <w:rPr>
+          <w:sz w:val="18"/>
+          <w:szCs w:val="18"/>
+          <w:lang w:val="en-US"/>
+        </w:rPr>
+        <w:tab/>
+      </w:r>
+      <w:r>
+        <w:rPr>
+          <w:sz w:val="18"/>
+          <w:szCs w:val="18"/>
+          <w:lang w:val="en-US"/>
+        </w:rPr>
+        <w:tab/>
+      </w:r>
+    </w:p>
+    <w:p>
+      <w:pPr>
+        <w:tabs>
+          <w:tab w:val="left" w:pos="720"/>
+          <w:tab w:val="left" w:pos="1440"/>
+          <w:tab w:val="left" w:pos="2160"/>
+          <w:tab w:val="left" w:pos="2880"/>
+          <w:tab w:val="center" w:pos="5092"/>
+          <w:tab w:val="left" w:pos="5292"/>
+          <w:tab w:val="left" w:pos="5328"/>
+        </w:tabs>
+        <w:spacing w:after="0" w:line="360" w:lineRule="auto"/>
+        <w:rPr>
+          <w:sz w:val="20"/>
+          <w:szCs w:val="20"/>
+          <w:lang w:val="en-US"/>
+        </w:rPr>
+      </w:pPr>
+      <w:r>
+        <w:rPr>
           <w:noProof/>
           <w:sz w:val="20"/>
           <w:szCs w:val="20"/>
@@ -4596,18 +4814,18 @@
         <mc:AlternateContent>
           <mc:Choice Requires="wps">
             <w:drawing>
-              <wp:anchor distT="0" distB="0" distL="114300" distR="114300" simplePos="0" relativeHeight="251672576" behindDoc="0" locked="0" layoutInCell="1" allowOverlap="1" wp14:anchorId="69F1529A" wp14:editId="39FE7DF4">
+              <wp:anchor distT="0" distB="0" distL="114300" distR="114300" simplePos="0" relativeHeight="251674624" behindDoc="0" locked="0" layoutInCell="1" allowOverlap="1" wp14:anchorId="6A1A660F" wp14:editId="5D9F4621">
                 <wp:simplePos x="0" y="0"/>
                 <wp:positionH relativeFrom="column">
                   <wp:posOffset>647700</wp:posOffset>
                 </wp:positionH>
                 <wp:positionV relativeFrom="paragraph">
-                  <wp:posOffset>188595</wp:posOffset>
+                  <wp:posOffset>170815</wp:posOffset>
                 </wp:positionV>
-                <wp:extent cx="1082040" cy="205740"/>
-                <wp:effectExtent l="0" t="0" r="3810" b="3810"/>
+                <wp:extent cx="1082040" cy="220980"/>
+                <wp:effectExtent l="0" t="0" r="3810" b="7620"/>
                 <wp:wrapNone/>
-                <wp:docPr id="328989126" name="Text Box 1"/>
+                <wp:docPr id="480031817" name="Text Box 1"/>
                 <wp:cNvGraphicFramePr/>
                 <a:graphic xmlns:a="http://schemas.openxmlformats.org/drawingml/2006/main">
                   <a:graphicData uri="http://schemas.microsoft.com/office/word/2010/wordprocessingShape">
@@ -4616,7 +4834,7 @@
                       <wps:spPr bwMode="auto">
                         <a:xfrm>
                           <a:off x="0" y="0"/>
-                          <a:ext cx="1082040" cy="205740"/>
+                          <a:ext cx="1082040" cy="220980"/>
                         </a:xfrm>
                         <a:prstGeom prst="rect">
                           <a:avLst/>
@@ -4634,20 +4852,21 @@
                       <wps:txbx>
                         <w:txbxContent>
                           <w:p>
-                            <w:pPr>
+                            <w:r>
                               <w:rPr>
                                 <w:sz w:val="18"/>
                                 <w:szCs w:val="18"/>
                                 <w:lang w:val="en-US"/>
                               </w:rPr>
-                            </w:pPr>
+                              <w:t>&lt;&lt;articlename</w:t>
+                            </w:r>
                             <w:r>
                               <w:rPr>
                                 <w:sz w:val="18"/>
                                 <w:szCs w:val="18"/>
                                 <w:lang w:val="en-US"/>
                               </w:rPr>
-                              <w:t>&lt;&lt;articlename</w:t>
+                              <w:t>5</w:t>
                             </w:r>
                             <w:r>
                               <w:rPr>
@@ -4655,18 +4874,9 @@
                                 <w:szCs w:val="18"/>
                                 <w:lang w:val="en-US"/>
                               </w:rPr>
-                              <w:t>4</w:t>
-                            </w:r>
-                            <w:r>
-                              <w:rPr>
-                                <w:sz w:val="18"/>
-                                <w:szCs w:val="18"/>
-                                <w:lang w:val="en-US"/>
-                              </w:rPr>
                               <w:t>&gt;&gt;</w:t>
                             </w:r>
                           </w:p>
-                          <w:p/>
                         </w:txbxContent>
                       </wps:txbx>
                       <wps:bodyPr rot="0" spcFirstLastPara="0" vertOverflow="overflow" horzOverflow="overflow" vert="horz" wrap="square" lIns="91440" tIns="45720" rIns="91440" bIns="45720" numCol="1" spcCol="0" rtlCol="0" fromWordArt="0" anchor="t" anchorCtr="0" forceAA="0" compatLnSpc="1">
@@ -4686,24 +4896,25 @@
           </mc:Choice>
           <mc:Fallback>
             <w:pict>
-              <v:shape w14:anchorId="69F1529A" id="_x0000_s1055" type="#_x0000_t202" style="position:absolute;margin-left:51pt;margin-top:14.85pt;width:85.2pt;height:16.2pt;z-index:251672576;visibility:visible;mso-wrap-style:square;mso-height-percent:0;mso-wrap-distance-left:9pt;mso-wrap-distance-top:0;mso-wrap-distance-right:9pt;mso-wrap-distance-bottom:0;mso-position-horizontal:absolute;mso-position-horizontal-relative:text;mso-position-vertical:absolute;mso-position-vertical-relative:text;mso-height-percent:0;mso-height-relative:margin;v-text-anchor:top" o:gfxdata="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" stroked="f">
+              <v:shape w14:anchorId="6A1A660F" id="_x0000_s1056" type="#_x0000_t202" style="position:absolute;margin-left:51pt;margin-top:13.45pt;width:85.2pt;height:17.4pt;z-index:251674624;visibility:visible;mso-wrap-style:square;mso-height-percent:0;mso-wrap-distance-left:9pt;mso-wrap-distance-top:0;mso-wrap-distance-right:9pt;mso-wrap-distance-bottom:0;mso-position-horizontal:absolute;mso-position-horizontal-relative:text;mso-position-vertical:absolute;mso-position-vertical-relative:text;mso-height-percent:0;mso-height-relative:margin;v-text-anchor:top" o:gfxdata="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" stroked="f">
                 <v:textbox>
                   <w:txbxContent>
                     <w:p>
-                      <w:pPr>
+                      <w:r>
                         <w:rPr>
                           <w:sz w:val="18"/>
                           <w:szCs w:val="18"/>
                           <w:lang w:val="en-US"/>
                         </w:rPr>
-                      </w:pPr>
+                        <w:t>&lt;&lt;articlename</w:t>
+                      </w:r>
                       <w:r>
                         <w:rPr>
                           <w:sz w:val="18"/>
                           <w:szCs w:val="18"/>
                           <w:lang w:val="en-US"/>
                         </w:rPr>
-                        <w:t>&lt;&lt;articlename</w:t>
+                        <w:t>5</w:t>
                       </w:r>
                       <w:r>
                         <w:rPr>
@@ -4711,18 +4922,9 @@
                           <w:szCs w:val="18"/>
                           <w:lang w:val="en-US"/>
                         </w:rPr>
-                        <w:t>4</w:t>
-                      </w:r>
-                      <w:r>
-                        <w:rPr>
-                          <w:sz w:val="18"/>
-                          <w:szCs w:val="18"/>
-                          <w:lang w:val="en-US"/>
-                        </w:rPr>
                         <w:t>&gt;&gt;</w:t>
                       </w:r>
                     </w:p>
-                    <w:p/>
                   </w:txbxContent>
                 </v:textbox>
               </v:shape>
@@ -4732,81 +4934,6 @@
       </w:r>
       <w:r>
         <w:rPr>
-          <w:sz w:val="18"/>
-          <w:szCs w:val="18"/>
-          <w:lang w:val="en-US"/>
-        </w:rPr>
-        <w:tab/>
-      </w:r>
-      <w:r>
-        <w:rPr>
-          <w:sz w:val="18"/>
-          <w:szCs w:val="18"/>
-          <w:lang w:val="en-US"/>
-        </w:rPr>
-        <w:t xml:space="preserve">           </w:t>
-      </w:r>
-      <w:r>
-        <w:rPr>
-          <w:sz w:val="18"/>
-          <w:szCs w:val="18"/>
-          <w:lang w:val="en-US"/>
-        </w:rPr>
-        <w:tab/>
-      </w:r>
-      <w:r>
-        <w:rPr>
-          <w:sz w:val="18"/>
-          <w:szCs w:val="18"/>
-          <w:lang w:val="en-US"/>
-        </w:rPr>
-        <w:tab/>
-      </w:r>
-      <w:r>
-        <w:rPr>
-          <w:sz w:val="18"/>
-          <w:szCs w:val="18"/>
-          <w:lang w:val="en-US"/>
-        </w:rPr>
-        <w:tab/>
-      </w:r>
-      <w:r>
-        <w:rPr>
-          <w:sz w:val="18"/>
-          <w:szCs w:val="18"/>
-          <w:lang w:val="en-US"/>
-        </w:rPr>
-        <w:tab/>
-      </w:r>
-      <w:r>
-        <w:rPr>
-          <w:sz w:val="18"/>
-          <w:szCs w:val="18"/>
-          <w:lang w:val="en-US"/>
-        </w:rPr>
-        <w:tab/>
-      </w:r>
-    </w:p>
-    <w:p>
-      <w:pPr>
-        <w:tabs>
-          <w:tab w:val="left" w:pos="720"/>
-          <w:tab w:val="left" w:pos="1440"/>
-          <w:tab w:val="left" w:pos="2160"/>
-          <w:tab w:val="left" w:pos="2880"/>
-          <w:tab w:val="center" w:pos="5092"/>
-          <w:tab w:val="left" w:pos="5292"/>
-          <w:tab w:val="left" w:pos="5328"/>
-        </w:tabs>
-        <w:spacing w:after="0" w:line="360" w:lineRule="auto"/>
-        <w:rPr>
-          <w:sz w:val="20"/>
-          <w:szCs w:val="20"/>
-          <w:lang w:val="en-US"/>
-        </w:rPr>
-      </w:pPr>
-      <w:r>
-        <w:rPr>
           <w:noProof/>
           <w:sz w:val="20"/>
           <w:szCs w:val="20"/>
@@ -4815,10 +4942,10 @@
         <mc:AlternateContent>
           <mc:Choice Requires="wps">
             <w:drawing>
-              <wp:anchor distT="0" distB="0" distL="114300" distR="114300" simplePos="0" relativeHeight="251709440" behindDoc="0" locked="0" layoutInCell="1" allowOverlap="1" wp14:anchorId="2BA54040" wp14:editId="6F4080CD">
+              <wp:anchor distT="0" distB="0" distL="114300" distR="114300" simplePos="0" relativeHeight="251709440" behindDoc="0" locked="0" layoutInCell="1" allowOverlap="1" wp14:anchorId="2BA54040" wp14:editId="3A01B047">
                 <wp:simplePos x="0" y="0"/>
                 <wp:positionH relativeFrom="column">
-                  <wp:posOffset>5478780</wp:posOffset>
+                  <wp:posOffset>5426027</wp:posOffset>
                 </wp:positionH>
                 <wp:positionV relativeFrom="paragraph">
                   <wp:posOffset>185420</wp:posOffset>
@@ -4853,6 +4980,9 @@
                       <wps:txbx>
                         <w:txbxContent>
                           <w:p>
+                            <w:pPr>
+                              <w:jc w:val="both"/>
+                            </w:pPr>
                             <w:r>
                               <w:rPr>
                                 <w:sz w:val="18"/>
@@ -4884,10 +5014,13 @@
           </mc:Choice>
           <mc:Fallback>
             <w:pict>
-              <v:shape w14:anchorId="2BA54040" id="_x0000_s1056" type="#_x0000_t202" style="position:absolute;margin-left:431.4pt;margin-top:14.6pt;width:35.4pt;height:16.2pt;z-index:251709440;visibility:visible;mso-wrap-style:square;mso-width-percent:0;mso-height-percent:0;mso-wrap-distance-left:9pt;mso-wrap-distance-top:0;mso-wrap-distance-right:9pt;mso-wrap-distance-bottom:0;mso-position-horizontal:absolute;mso-position-horizontal-relative:text;mso-position-vertical:absolute;mso-position-vertical-relative:text;mso-width-percent:0;mso-height-percent:0;mso-width-relative:margin;mso-height-relative:margin;v-text-anchor:top" o:gfxdata="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" stroked="f">
+              <v:shape w14:anchorId="2BA54040" id="_x0000_s1057" type="#_x0000_t202" style="position:absolute;margin-left:427.25pt;margin-top:14.6pt;width:35.4pt;height:16.2pt;z-index:251709440;visibility:visible;mso-wrap-style:square;mso-width-percent:0;mso-height-percent:0;mso-wrap-distance-left:9pt;mso-wrap-distance-top:0;mso-wrap-distance-right:9pt;mso-wrap-distance-bottom:0;mso-position-horizontal:absolute;mso-position-horizontal-relative:text;mso-position-vertical:absolute;mso-position-vertical-relative:text;mso-width-percent:0;mso-height-percent:0;mso-width-relative:margin;mso-height-relative:margin;v-text-anchor:top" o:gfxdata="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" stroked="f">
                 <v:textbox>
                   <w:txbxContent>
                     <w:p>
+                      <w:pPr>
+                        <w:jc w:val="both"/>
+                      </w:pPr>
                       <w:r>
                         <w:rPr>
                           <w:sz w:val="18"/>
@@ -4914,15 +5047,15 @@
         <mc:AlternateContent>
           <mc:Choice Requires="wps">
             <w:drawing>
-              <wp:anchor distT="0" distB="0" distL="114300" distR="114300" simplePos="0" relativeHeight="251701248" behindDoc="0" locked="0" layoutInCell="1" allowOverlap="1" wp14:anchorId="71F3E4CD" wp14:editId="34C4FFC3">
+              <wp:anchor distT="0" distB="0" distL="114300" distR="114300" simplePos="0" relativeHeight="251701248" behindDoc="0" locked="0" layoutInCell="1" allowOverlap="1" wp14:anchorId="71F3E4CD" wp14:editId="62747C56">
                 <wp:simplePos x="0" y="0"/>
                 <wp:positionH relativeFrom="column">
-                  <wp:posOffset>4716780</wp:posOffset>
+                  <wp:posOffset>4718538</wp:posOffset>
                 </wp:positionH>
                 <wp:positionV relativeFrom="paragraph">
-                  <wp:posOffset>170180</wp:posOffset>
+                  <wp:posOffset>171938</wp:posOffset>
                 </wp:positionV>
-                <wp:extent cx="548640" cy="198120"/>
+                <wp:extent cx="548640" cy="217464"/>
                 <wp:effectExtent l="0" t="0" r="3810" b="0"/>
                 <wp:wrapNone/>
                 <wp:docPr id="1267359670" name="Text Box 1"/>
@@ -4934,7 +5067,7 @@
                       <wps:spPr bwMode="auto">
                         <a:xfrm>
                           <a:off x="0" y="0"/>
-                          <a:ext cx="548640" cy="198120"/>
+                          <a:ext cx="548640" cy="217464"/>
                         </a:xfrm>
                         <a:prstGeom prst="rect">
                           <a:avLst/>
@@ -4983,7 +5116,7 @@
           </mc:Choice>
           <mc:Fallback>
             <w:pict>
-              <v:shape w14:anchorId="71F3E4CD" id="_x0000_s1057" type="#_x0000_t202" style="position:absolute;margin-left:371.4pt;margin-top:13.4pt;width:43.2pt;height:15.6pt;z-index:251701248;visibility:visible;mso-wrap-style:square;mso-width-percent:0;mso-height-percent:0;mso-wrap-distance-left:9pt;mso-wrap-distance-top:0;mso-wrap-distance-right:9pt;mso-wrap-distance-bottom:0;mso-position-horizontal:absolute;mso-position-horizontal-relative:text;mso-position-vertical:absolute;mso-position-vertical-relative:text;mso-width-percent:0;mso-height-percent:0;mso-width-relative:margin;mso-height-relative:margin;v-text-anchor:top" o:gfxdata="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" stroked="f">
+              <v:shape w14:anchorId="71F3E4CD" id="_x0000_s1058" type="#_x0000_t202" style="position:absolute;margin-left:371.55pt;margin-top:13.55pt;width:43.2pt;height:17.1pt;z-index:251701248;visibility:visible;mso-wrap-style:square;mso-width-percent:0;mso-height-percent:0;mso-wrap-distance-left:9pt;mso-wrap-distance-top:0;mso-wrap-distance-right:9pt;mso-wrap-distance-bottom:0;mso-position-horizontal:absolute;mso-position-horizontal-relative:text;mso-position-vertical:absolute;mso-position-vertical-relative:text;mso-width-percent:0;mso-height-percent:0;mso-width-relative:margin;mso-height-relative:margin;v-text-anchor:top" o:gfxdata="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" stroked="f">
                 <v:textbox>
                   <w:txbxContent>
                     <w:p>
@@ -5105,7 +5238,7 @@
           </mc:Choice>
           <mc:Fallback>
             <w:pict>
-              <v:shape w14:anchorId="0EFBD04A" id="_x0000_s1058" type="#_x0000_t202" style="position:absolute;margin-left:316.8pt;margin-top:14.6pt;width:39.6pt;height:17.4pt;z-index:251699200;visibility:visible;mso-wrap-style:square;mso-width-percent:0;mso-height-percent:0;mso-wrap-distance-left:9pt;mso-wrap-distance-top:0;mso-wrap-distance-right:9pt;mso-wrap-distance-bottom:0;mso-position-horizontal:absolute;mso-position-horizontal-relative:text;mso-position-vertical:absolute;mso-position-vertical-relative:text;mso-width-percent:0;mso-height-percent:0;mso-width-relative:margin;mso-height-relative:margin;v-text-anchor:top" o:gfxdata="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" stroked="f">
+              <v:shape w14:anchorId="0EFBD04A" id="_x0000_s1059" type="#_x0000_t202" style="position:absolute;margin-left:316.8pt;margin-top:14.6pt;width:39.6pt;height:17.4pt;z-index:251699200;visibility:visible;mso-wrap-style:square;mso-width-percent:0;mso-height-percent:0;mso-wrap-distance-left:9pt;mso-wrap-distance-top:0;mso-wrap-distance-right:9pt;mso-wrap-distance-bottom:0;mso-position-horizontal:absolute;mso-position-horizontal-relative:text;mso-position-vertical:absolute;mso-position-vertical-relative:text;mso-width-percent:0;mso-height-percent:0;mso-width-relative:margin;mso-height-relative:margin;v-text-anchor:top" o:gfxdata="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" stroked="f">
                 <v:textbox>
                   <w:txbxContent>
                     <w:p>
@@ -5242,7 +5375,7 @@
           </mc:Choice>
           <mc:Fallback>
             <w:pict>
-              <v:shape w14:anchorId="5F3423D3" id="_x0000_s1059" type="#_x0000_t202" style="position:absolute;margin-left:262.2pt;margin-top:13.4pt;width:36.6pt;height:18.6pt;z-index:251691008;visibility:visible;mso-wrap-style:square;mso-width-percent:0;mso-height-percent:0;mso-wrap-distance-left:9pt;mso-wrap-distance-top:0;mso-wrap-distance-right:9pt;mso-wrap-distance-bottom:0;mso-position-horizontal:absolute;mso-position-horizontal-relative:text;mso-position-vertical:absolute;mso-position-vertical-relative:text;mso-width-percent:0;mso-height-percent:0;mso-width-relative:margin;mso-height-relative:margin;v-text-anchor:top" o:gfxdata="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" stroked="f">
+              <v:shape w14:anchorId="5F3423D3" id="_x0000_s1060" type="#_x0000_t202" style="position:absolute;margin-left:262.2pt;margin-top:13.4pt;width:36.6pt;height:18.6pt;z-index:251691008;visibility:visible;mso-wrap-style:square;mso-width-percent:0;mso-height-percent:0;mso-wrap-distance-left:9pt;mso-wrap-distance-top:0;mso-wrap-distance-right:9pt;mso-wrap-distance-bottom:0;mso-position-horizontal:absolute;mso-position-horizontal-relative:text;mso-position-vertical:absolute;mso-position-vertical-relative:text;mso-width-percent:0;mso-height-percent:0;mso-width-relative:margin;mso-height-relative:margin;v-text-anchor:top" o:gfxdata="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" stroked="f">
                 <v:textbox>
                   <w:txbxContent>
                     <w:p>
@@ -5287,7 +5420,7 @@
         <mc:AlternateContent>
           <mc:Choice Requires="wps">
             <w:drawing>
-              <wp:anchor distT="0" distB="0" distL="114300" distR="114300" simplePos="0" relativeHeight="251682816" behindDoc="0" locked="0" layoutInCell="1" allowOverlap="1" wp14:anchorId="1EC2FFC6" wp14:editId="50694295">
+              <wp:anchor distT="0" distB="0" distL="114300" distR="114300" simplePos="0" relativeHeight="251682816" behindDoc="0" locked="0" layoutInCell="1" allowOverlap="1" wp14:anchorId="1EC2FFC6" wp14:editId="3941664B">
                 <wp:simplePos x="0" y="0"/>
                 <wp:positionH relativeFrom="column">
                   <wp:posOffset>2819400</wp:posOffset>
@@ -5387,7 +5520,7 @@
           </mc:Choice>
           <mc:Fallback>
             <w:pict>
-              <v:shape w14:anchorId="1EC2FFC6" id="_x0000_s1060" type="#_x0000_t202" style="position:absolute;margin-left:222pt;margin-top:13.4pt;width:30.6pt;height:19.8pt;z-index:251682816;visibility:visible;mso-wrap-style:square;mso-width-percent:0;mso-height-percent:0;mso-wrap-distance-left:9pt;mso-wrap-distance-top:0;mso-wrap-distance-right:9pt;mso-wrap-distance-bottom:0;mso-position-horizontal:absolute;mso-position-horizontal-relative:text;mso-position-vertical:absolute;mso-position-vertical-relative:text;mso-width-percent:0;mso-height-percent:0;mso-width-relative:margin;mso-height-relative:margin;v-text-anchor:top" o:gfxdata="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" filled="f" stroked="f">
+              <v:shape w14:anchorId="1EC2FFC6" id="_x0000_s1061" type="#_x0000_t202" style="position:absolute;margin-left:222pt;margin-top:13.4pt;width:30.6pt;height:19.8pt;z-index:251682816;visibility:visible;mso-wrap-style:square;mso-width-percent:0;mso-height-percent:0;mso-wrap-distance-left:9pt;mso-wrap-distance-top:0;mso-wrap-distance-right:9pt;mso-wrap-distance-bottom:0;mso-position-horizontal:absolute;mso-position-horizontal-relative:text;mso-position-vertical:absolute;mso-position-vertical-relative:text;mso-width-percent:0;mso-height-percent:0;mso-width-relative:margin;mso-height-relative:margin;v-text-anchor:top" o:gfxdata="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" filled="f" stroked="f">
                 <v:textbox>
                   <w:txbxContent>
                     <w:p>
@@ -5429,134 +5562,6 @@
                         <w:rPr>
                           <w:sz w:val="18"/>
                           <w:szCs w:val="18"/>
-                        </w:rPr>
-                        <w:t>&gt;&gt;</w:t>
-                      </w:r>
-                    </w:p>
-                  </w:txbxContent>
-                </v:textbox>
-              </v:shape>
-            </w:pict>
-          </mc:Fallback>
-        </mc:AlternateContent>
-      </w:r>
-      <w:r>
-        <w:rPr>
-          <w:noProof/>
-          <w:sz w:val="20"/>
-          <w:szCs w:val="20"/>
-          <w:lang w:val="en-US"/>
-        </w:rPr>
-        <mc:AlternateContent>
-          <mc:Choice Requires="wps">
-            <w:drawing>
-              <wp:anchor distT="0" distB="0" distL="114300" distR="114300" simplePos="0" relativeHeight="251674624" behindDoc="0" locked="0" layoutInCell="1" allowOverlap="1" wp14:anchorId="6A1A660F" wp14:editId="684F030E">
-                <wp:simplePos x="0" y="0"/>
-                <wp:positionH relativeFrom="column">
-                  <wp:posOffset>647700</wp:posOffset>
-                </wp:positionH>
-                <wp:positionV relativeFrom="paragraph">
-                  <wp:posOffset>188595</wp:posOffset>
-                </wp:positionV>
-                <wp:extent cx="1082040" cy="220980"/>
-                <wp:effectExtent l="0" t="0" r="3810" b="7620"/>
-                <wp:wrapNone/>
-                <wp:docPr id="480031817" name="Text Box 1"/>
-                <wp:cNvGraphicFramePr/>
-                <a:graphic xmlns:a="http://schemas.openxmlformats.org/drawingml/2006/main">
-                  <a:graphicData uri="http://schemas.microsoft.com/office/word/2010/wordprocessingShape">
-                    <wps:wsp>
-                      <wps:cNvSpPr txBox="1"/>
-                      <wps:spPr bwMode="auto">
-                        <a:xfrm>
-                          <a:off x="0" y="0"/>
-                          <a:ext cx="1082040" cy="220980"/>
-                        </a:xfrm>
-                        <a:prstGeom prst="rect">
-                          <a:avLst/>
-                        </a:prstGeom>
-                        <a:solidFill>
-                          <a:srgbClr val="FFFFFF"/>
-                        </a:solidFill>
-                        <a:ln w="9525">
-                          <a:noFill/>
-                          <a:miter lim="800000"/>
-                          <a:headEnd/>
-                          <a:tailEnd/>
-                        </a:ln>
-                      </wps:spPr>
-                      <wps:txbx>
-                        <w:txbxContent>
-                          <w:p>
-                            <w:r>
-                              <w:rPr>
-                                <w:sz w:val="18"/>
-                                <w:szCs w:val="18"/>
-                                <w:lang w:val="en-US"/>
-                              </w:rPr>
-                              <w:t>&lt;&lt;articlename</w:t>
-                            </w:r>
-                            <w:r>
-                              <w:rPr>
-                                <w:sz w:val="18"/>
-                                <w:szCs w:val="18"/>
-                                <w:lang w:val="en-US"/>
-                              </w:rPr>
-                              <w:t>5</w:t>
-                            </w:r>
-                            <w:r>
-                              <w:rPr>
-                                <w:sz w:val="18"/>
-                                <w:szCs w:val="18"/>
-                                <w:lang w:val="en-US"/>
-                              </w:rPr>
-                              <w:t>&gt;&gt;</w:t>
-                            </w:r>
-                          </w:p>
-                        </w:txbxContent>
-                      </wps:txbx>
-                      <wps:bodyPr rot="0" spcFirstLastPara="0" vertOverflow="overflow" horzOverflow="overflow" vert="horz" wrap="square" lIns="91440" tIns="45720" rIns="91440" bIns="45720" numCol="1" spcCol="0" rtlCol="0" fromWordArt="0" anchor="t" anchorCtr="0" forceAA="0" compatLnSpc="1">
-                        <a:prstTxWarp prst="textNoShape">
-                          <a:avLst/>
-                        </a:prstTxWarp>
-                        <a:noAutofit/>
-                      </wps:bodyPr>
-                    </wps:wsp>
-                  </a:graphicData>
-                </a:graphic>
-                <wp14:sizeRelV relativeFrom="margin">
-                  <wp14:pctHeight>0</wp14:pctHeight>
-                </wp14:sizeRelV>
-              </wp:anchor>
-            </w:drawing>
-          </mc:Choice>
-          <mc:Fallback>
-            <w:pict>
-              <v:shape w14:anchorId="6A1A660F" id="_x0000_s1061" type="#_x0000_t202" style="position:absolute;margin-left:51pt;margin-top:14.85pt;width:85.2pt;height:17.4pt;z-index:251674624;visibility:visible;mso-wrap-style:square;mso-height-percent:0;mso-wrap-distance-left:9pt;mso-wrap-distance-top:0;mso-wrap-distance-right:9pt;mso-wrap-distance-bottom:0;mso-position-horizontal:absolute;mso-position-horizontal-relative:text;mso-position-vertical:absolute;mso-position-vertical-relative:text;mso-height-percent:0;mso-height-relative:margin;v-text-anchor:top" o:gfxdata="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" stroked="f">
-                <v:textbox>
-                  <w:txbxContent>
-                    <w:p>
-                      <w:r>
-                        <w:rPr>
-                          <w:sz w:val="18"/>
-                          <w:szCs w:val="18"/>
-                          <w:lang w:val="en-US"/>
-                        </w:rPr>
-                        <w:t>&lt;&lt;articlename</w:t>
-                      </w:r>
-                      <w:r>
-                        <w:rPr>
-                          <w:sz w:val="18"/>
-                          <w:szCs w:val="18"/>
-                          <w:lang w:val="en-US"/>
-                        </w:rPr>
-                        <w:t>5</w:t>
-                      </w:r>
-                      <w:r>
-                        <w:rPr>
-                          <w:sz w:val="18"/>
-                          <w:szCs w:val="18"/>
-                          <w:lang w:val="en-US"/>
                         </w:rPr>
                         <w:t>&gt;&gt;</w:t>
                       </w:r>
@@ -5692,25 +5697,7 @@
           <w:szCs w:val="18"/>
           <w:lang w:val="en-US"/>
         </w:rPr>
-        <w:t>&lt;&lt;</w:t>
-      </w:r>
-      <w:proofErr w:type="spellStart"/>
-      <w:r>
-        <w:rPr>
-          <w:sz w:val="18"/>
-          <w:szCs w:val="18"/>
-          <w:lang w:val="en-US"/>
-        </w:rPr>
-        <w:t>overallwe</w:t>
-      </w:r>
-      <w:proofErr w:type="spellEnd"/>
-      <w:r>
-        <w:rPr>
-          <w:sz w:val="18"/>
-          <w:szCs w:val="18"/>
-          <w:lang w:val="en-US"/>
-        </w:rPr>
-        <w:t>&gt;&gt;</w:t>
+        <w:t>&lt;&lt;overallwe&gt;&gt;</w:t>
       </w:r>
     </w:p>
     <w:p>
@@ -5737,25 +5724,7 @@
           <w:szCs w:val="18"/>
           <w:lang w:val="en-US"/>
         </w:rPr>
-        <w:t xml:space="preserve">                                                                              &lt;&lt;</w:t>
-      </w:r>
-      <w:proofErr w:type="spellStart"/>
-      <w:r>
-        <w:rPr>
-          <w:sz w:val="18"/>
-          <w:szCs w:val="18"/>
-          <w:lang w:val="en-US"/>
-        </w:rPr>
-        <w:t>totalrepay</w:t>
-      </w:r>
-      <w:proofErr w:type="spellEnd"/>
-      <w:r>
-        <w:rPr>
-          <w:sz w:val="18"/>
-          <w:szCs w:val="18"/>
-          <w:lang w:val="en-US"/>
-        </w:rPr>
-        <w:t>&gt;&gt;</w:t>
+        <w:t xml:space="preserve">                                                                              &lt;&lt;totalrepay&gt;&gt;</w:t>
       </w:r>
     </w:p>
     <w:p>
@@ -5840,17 +5809,8 @@
                                 <w:sz w:val="18"/>
                                 <w:szCs w:val="18"/>
                               </w:rPr>
-                              <w:t>&lt;</w:t>
-                            </w:r>
-                            <w:proofErr w:type="spellStart"/>
-                            <w:r>
-                              <w:rPr>
-                                <w:sz w:val="18"/>
-                                <w:szCs w:val="18"/>
-                              </w:rPr>
-                              <w:t>posttenure</w:t>
-                            </w:r>
-                            <w:proofErr w:type="spellEnd"/>
+                              <w:t>&lt;posttenure</w:t>
+                            </w:r>
                             <w:r>
                               <w:rPr>
                                 <w:sz w:val="18"/>
@@ -5903,17 +5863,8 @@
                           <w:sz w:val="18"/>
                           <w:szCs w:val="18"/>
                         </w:rPr>
-                        <w:t>&lt;</w:t>
-                      </w:r>
-                      <w:proofErr w:type="spellStart"/>
-                      <w:r>
-                        <w:rPr>
-                          <w:sz w:val="18"/>
-                          <w:szCs w:val="18"/>
-                        </w:rPr>
-                        <w:t>posttenure</w:t>
-                      </w:r>
-                      <w:proofErr w:type="spellEnd"/>
+                        <w:t>&lt;posttenure</w:t>
+                      </w:r>
                       <w:r>
                         <w:rPr>
                           <w:sz w:val="18"/>
@@ -5935,25 +5886,7 @@
           <w:szCs w:val="18"/>
           <w:lang w:val="en-US"/>
         </w:rPr>
-        <w:t xml:space="preserve">                                                                              &lt;&lt;</w:t>
-      </w:r>
-      <w:proofErr w:type="spellStart"/>
-      <w:r>
-        <w:rPr>
-          <w:sz w:val="18"/>
-          <w:szCs w:val="18"/>
-          <w:lang w:val="en-US"/>
-        </w:rPr>
-        <w:t>totalinword</w:t>
-      </w:r>
-      <w:proofErr w:type="spellEnd"/>
-      <w:r>
-        <w:rPr>
-          <w:sz w:val="18"/>
-          <w:szCs w:val="18"/>
-          <w:lang w:val="en-US"/>
-        </w:rPr>
-        <w:t>&gt;&gt;</w:t>
+        <w:t xml:space="preserve">                                                                              &lt;&lt;totalinword&gt;&gt;</w:t>
       </w:r>
     </w:p>
     <w:p>
@@ -6031,17 +5964,8 @@
                                 <w:sz w:val="18"/>
                                 <w:szCs w:val="18"/>
                               </w:rPr>
-                              <w:t>&lt;</w:t>
-                            </w:r>
-                            <w:proofErr w:type="spellStart"/>
-                            <w:r>
-                              <w:rPr>
-                                <w:sz w:val="18"/>
-                                <w:szCs w:val="18"/>
-                              </w:rPr>
-                              <w:t>ininterest</w:t>
-                            </w:r>
-                            <w:proofErr w:type="spellEnd"/>
+                              <w:t>&lt;ininterest</w:t>
+                            </w:r>
                             <w:r>
                               <w:rPr>
                                 <w:sz w:val="18"/>
@@ -6094,17 +6018,8 @@
                           <w:sz w:val="18"/>
                           <w:szCs w:val="18"/>
                         </w:rPr>
-                        <w:t>&lt;</w:t>
-                      </w:r>
-                      <w:proofErr w:type="spellStart"/>
-                      <w:r>
-                        <w:rPr>
-                          <w:sz w:val="18"/>
-                          <w:szCs w:val="18"/>
-                        </w:rPr>
-                        <w:t>ininterest</w:t>
-                      </w:r>
-                      <w:proofErr w:type="spellEnd"/>
+                        <w:t>&lt;ininterest</w:t>
+                      </w:r>
                       <w:r>
                         <w:rPr>
                           <w:sz w:val="18"/>
@@ -6263,15 +6178,7 @@
                         <w:txbxContent>
                           <w:p>
                             <w:r>
-                              <w:t>&lt;&lt;</w:t>
-                            </w:r>
-                            <w:proofErr w:type="spellStart"/>
-                            <w:r>
-                              <w:t>billdate</w:t>
-                            </w:r>
-                            <w:proofErr w:type="spellEnd"/>
-                            <w:r>
-                              <w:t>&gt;&gt;</w:t>
+                              <w:t>&lt;&lt;billdate&gt;&gt;</w:t>
                             </w:r>
                           </w:p>
                         </w:txbxContent>
@@ -6301,15 +6208,7 @@
                   <w:txbxContent>
                     <w:p>
                       <w:r>
-                        <w:t>&lt;&lt;</w:t>
-                      </w:r>
-                      <w:proofErr w:type="spellStart"/>
-                      <w:r>
-                        <w:t>billdate</w:t>
-                      </w:r>
-                      <w:proofErr w:type="spellEnd"/>
-                      <w:r>
-                        <w:t>&gt;&gt;</w:t>
+                        <w:t>&lt;&lt;billdate&gt;&gt;</w:t>
                       </w:r>
                     </w:p>
                   </w:txbxContent>
@@ -6369,15 +6268,7 @@
                               <w:spacing w:after="0"/>
                             </w:pPr>
                             <w:r>
-                              <w:t>&lt;&lt;</w:t>
-                            </w:r>
-                            <w:proofErr w:type="spellStart"/>
-                            <w:r>
-                              <w:t>customername</w:t>
-                            </w:r>
-                            <w:proofErr w:type="spellEnd"/>
-                            <w:r>
-                              <w:t>&gt;&gt;</w:t>
+                              <w:t>&lt;&lt;customername&gt;&gt;</w:t>
                             </w:r>
                           </w:p>
                         </w:txbxContent>
@@ -6410,15 +6301,7 @@
                         <w:spacing w:after="0"/>
                       </w:pPr>
                       <w:r>
-                        <w:t>&lt;&lt;</w:t>
-                      </w:r>
-                      <w:proofErr w:type="spellStart"/>
-                      <w:r>
-                        <w:t>customername</w:t>
-                      </w:r>
-                      <w:proofErr w:type="spellEnd"/>
-                      <w:r>
-                        <w:t>&gt;&gt;</w:t>
+                        <w:t>&lt;&lt;customername&gt;&gt;</w:t>
                       </w:r>
                     </w:p>
                   </w:txbxContent>
@@ -6475,15 +6358,7 @@
                         <w:txbxContent>
                           <w:p>
                             <w:r>
-                              <w:t>&lt;&lt;</w:t>
-                            </w:r>
-                            <w:proofErr w:type="spellStart"/>
-                            <w:r>
-                              <w:t>customeraddress</w:t>
-                            </w:r>
-                            <w:proofErr w:type="spellEnd"/>
-                            <w:r>
-                              <w:t>&gt;&gt;</w:t>
+                              <w:t>&lt;&lt;customeraddress&gt;&gt;</w:t>
                             </w:r>
                           </w:p>
                         </w:txbxContent>
@@ -6513,15 +6388,7 @@
                   <w:txbxContent>
                     <w:p>
                       <w:r>
-                        <w:t>&lt;&lt;</w:t>
-                      </w:r>
-                      <w:proofErr w:type="spellStart"/>
-                      <w:r>
-                        <w:t>customeraddress</w:t>
-                      </w:r>
-                      <w:proofErr w:type="spellEnd"/>
-                      <w:r>
-                        <w:t>&gt;&gt;</w:t>
+                        <w:t>&lt;&lt;customeraddress&gt;&gt;</w:t>
                       </w:r>
                     </w:p>
                   </w:txbxContent>
@@ -6578,15 +6445,7 @@
                         <w:txbxContent>
                           <w:p>
                             <w:r>
-                              <w:t>&lt;&lt;</w:t>
-                            </w:r>
-                            <w:proofErr w:type="spellStart"/>
-                            <w:r>
-                              <w:t>customernumber</w:t>
-                            </w:r>
-                            <w:proofErr w:type="spellEnd"/>
-                            <w:r>
-                              <w:t>&gt;&gt;</w:t>
+                              <w:t>&lt;&lt;customernumber&gt;&gt;</w:t>
                             </w:r>
                           </w:p>
                         </w:txbxContent>
@@ -6616,15 +6475,7 @@
                   <w:txbxContent>
                     <w:p>
                       <w:r>
-                        <w:t>&lt;&lt;</w:t>
-                      </w:r>
-                      <w:proofErr w:type="spellStart"/>
-                      <w:r>
-                        <w:t>customernumber</w:t>
-                      </w:r>
-                      <w:proofErr w:type="spellEnd"/>
-                      <w:r>
-                        <w:t>&gt;&gt;</w:t>
+                        <w:t>&lt;&lt;customernumber&gt;&gt;</w:t>
                       </w:r>
                     </w:p>
                   </w:txbxContent>
@@ -6684,21 +6535,7 @@
                               <w:rPr>
                                 <w:lang w:val="en-US"/>
                               </w:rPr>
-                              <w:t>&lt;&lt;</w:t>
-                            </w:r>
-                            <w:proofErr w:type="spellStart"/>
-                            <w:r>
-                              <w:rPr>
-                                <w:lang w:val="en-US"/>
-                              </w:rPr>
-                              <w:t>tenureinday</w:t>
-                            </w:r>
-                            <w:proofErr w:type="spellEnd"/>
-                            <w:r>
-                              <w:rPr>
-                                <w:lang w:val="en-US"/>
-                              </w:rPr>
-                              <w:t>&gt;&gt;</w:t>
+                              <w:t>&lt;&lt;tenureinday&gt;&gt;</w:t>
                             </w:r>
                           </w:p>
                         </w:txbxContent>
@@ -6731,21 +6568,7 @@
                         <w:rPr>
                           <w:lang w:val="en-US"/>
                         </w:rPr>
-                        <w:t>&lt;&lt;</w:t>
-                      </w:r>
-                      <w:proofErr w:type="spellStart"/>
-                      <w:r>
-                        <w:rPr>
-                          <w:lang w:val="en-US"/>
-                        </w:rPr>
-                        <w:t>tenureinday</w:t>
-                      </w:r>
-                      <w:proofErr w:type="spellEnd"/>
-                      <w:r>
-                        <w:rPr>
-                          <w:lang w:val="en-US"/>
-                        </w:rPr>
-                        <w:t>&gt;&gt;</w:t>
+                        <w:t>&lt;&lt;tenureinday&gt;&gt;</w:t>
                       </w:r>
                     </w:p>
                   </w:txbxContent>
@@ -6805,19 +6628,7 @@
                               <w:rPr>
                                 <w:lang w:val="en-US"/>
                               </w:rPr>
-                              <w:t>&lt;&lt;</w:t>
-                            </w:r>
-                            <w:r>
-                              <w:rPr>
-                                <w:lang w:val="en-US"/>
-                              </w:rPr>
-                              <w:t>tenure</w:t>
-                            </w:r>
-                            <w:r>
-                              <w:rPr>
-                                <w:lang w:val="en-US"/>
-                              </w:rPr>
-                              <w:t>&gt;&gt;</w:t>
+                              <w:t>&lt;&lt;tenure&gt;&gt;</w:t>
                             </w:r>
                           </w:p>
                         </w:txbxContent>
@@ -6850,19 +6661,7 @@
                         <w:rPr>
                           <w:lang w:val="en-US"/>
                         </w:rPr>
-                        <w:t>&lt;&lt;</w:t>
-                      </w:r>
-                      <w:r>
-                        <w:rPr>
-                          <w:lang w:val="en-US"/>
-                        </w:rPr>
-                        <w:t>tenure</w:t>
-                      </w:r>
-                      <w:r>
-                        <w:rPr>
-                          <w:lang w:val="en-US"/>
-                        </w:rPr>
-                        <w:t>&gt;&gt;</w:t>
+                        <w:t>&lt;&lt;tenure&gt;&gt;</w:t>
                       </w:r>
                     </w:p>
                   </w:txbxContent>
@@ -6922,21 +6721,7 @@
                               <w:rPr>
                                 <w:lang w:val="en-US"/>
                               </w:rPr>
-                              <w:t>&lt;&lt;</w:t>
-                            </w:r>
-                            <w:proofErr w:type="spellStart"/>
-                            <w:r>
-                              <w:rPr>
-                                <w:lang w:val="en-US"/>
-                              </w:rPr>
-                              <w:t>totalrepay</w:t>
-                            </w:r>
-                            <w:proofErr w:type="spellEnd"/>
-                            <w:r>
-                              <w:rPr>
-                                <w:lang w:val="en-US"/>
-                              </w:rPr>
-                              <w:t>&gt;&gt;</w:t>
+                              <w:t>&lt;&lt;totalrepay&gt;&gt;</w:t>
                             </w:r>
                           </w:p>
                         </w:txbxContent>
@@ -6969,21 +6754,7 @@
                         <w:rPr>
                           <w:lang w:val="en-US"/>
                         </w:rPr>
-                        <w:t>&lt;&lt;</w:t>
-                      </w:r>
-                      <w:proofErr w:type="spellStart"/>
-                      <w:r>
-                        <w:rPr>
-                          <w:lang w:val="en-US"/>
-                        </w:rPr>
-                        <w:t>totalrepay</w:t>
-                      </w:r>
-                      <w:proofErr w:type="spellEnd"/>
-                      <w:r>
-                        <w:rPr>
-                          <w:lang w:val="en-US"/>
-                        </w:rPr>
-                        <w:t>&gt;&gt;</w:t>
+                        <w:t>&lt;&lt;totalrepay&gt;&gt;</w:t>
                       </w:r>
                     </w:p>
                   </w:txbxContent>
@@ -7040,15 +6811,7 @@
                         <w:txbxContent>
                           <w:p>
                             <w:r>
-                              <w:t>&lt;&lt;</w:t>
-                            </w:r>
-                            <w:proofErr w:type="spellStart"/>
-                            <w:r>
-                              <w:t>billno</w:t>
-                            </w:r>
-                            <w:proofErr w:type="spellEnd"/>
-                            <w:r>
-                              <w:t>&gt;&gt;</w:t>
+                              <w:t>&lt;&lt;billno&gt;&gt;</w:t>
                             </w:r>
                           </w:p>
                         </w:txbxContent>
@@ -7078,15 +6841,7 @@
                   <w:txbxContent>
                     <w:p>
                       <w:r>
-                        <w:t>&lt;&lt;</w:t>
-                      </w:r>
-                      <w:proofErr w:type="spellStart"/>
-                      <w:r>
-                        <w:t>billno</w:t>
-                      </w:r>
-                      <w:proofErr w:type="spellEnd"/>
-                      <w:r>
-                        <w:t>&gt;&gt;</w:t>
+                        <w:t>&lt;&lt;billno&gt;&gt;</w:t>
                       </w:r>
                     </w:p>
                   </w:txbxContent>
@@ -7143,15 +6898,7 @@
                         <w:txbxContent>
                           <w:p>
                             <w:r>
-                              <w:t>&lt;&lt;</w:t>
-                            </w:r>
-                            <w:proofErr w:type="spellStart"/>
-                            <w:r>
-                              <w:t>billno</w:t>
-                            </w:r>
-                            <w:proofErr w:type="spellEnd"/>
-                            <w:r>
-                              <w:t>&gt;&gt;</w:t>
+                              <w:t>&lt;&lt;billno&gt;&gt;</w:t>
                             </w:r>
                           </w:p>
                         </w:txbxContent>
@@ -7181,15 +6928,7 @@
                   <w:txbxContent>
                     <w:p>
                       <w:r>
-                        <w:t>&lt;&lt;</w:t>
-                      </w:r>
-                      <w:proofErr w:type="spellStart"/>
-                      <w:r>
-                        <w:t>billno</w:t>
-                      </w:r>
-                      <w:proofErr w:type="spellEnd"/>
-                      <w:r>
-                        <w:t>&gt;&gt;</w:t>
+                        <w:t>&lt;&lt;billno&gt;&gt;</w:t>
                       </w:r>
                     </w:p>
                   </w:txbxContent>

</xml_diff>